<commit_message>
acc bab 1 dan selesai bab 5
</commit_message>
<xml_diff>
--- a/Laporan Skripsi/BAB V.docx
+++ b/Laporan Skripsi/BAB V.docx
@@ -275,6 +275,150 @@
           <w:szCs w:val="24"/>
         </w:rPr>
       </w:pPr>
+      <w:proofErr w:type="spellStart"/>
+      <w:r>
+        <w:rPr>
+          <w:rFonts w:ascii="Times New Roman" w:hAnsi="Times New Roman" w:cs="Times New Roman"/>
+          <w:sz w:val="24"/>
+          <w:szCs w:val="24"/>
+        </w:rPr>
+        <w:t>Pimpinan</w:t>
+      </w:r>
+      <w:proofErr w:type="spellEnd"/>
+      <w:r>
+        <w:rPr>
+          <w:rFonts w:ascii="Times New Roman" w:hAnsi="Times New Roman" w:cs="Times New Roman"/>
+          <w:sz w:val="24"/>
+          <w:szCs w:val="24"/>
+        </w:rPr>
+        <w:t xml:space="preserve"> FTUMJ </w:t>
+      </w:r>
+      <w:proofErr w:type="spellStart"/>
+      <w:r>
+        <w:rPr>
+          <w:rFonts w:ascii="Times New Roman" w:hAnsi="Times New Roman" w:cs="Times New Roman"/>
+          <w:sz w:val="24"/>
+          <w:szCs w:val="24"/>
+        </w:rPr>
+        <w:t>dapat</w:t>
+      </w:r>
+      <w:proofErr w:type="spellEnd"/>
+      <w:r>
+        <w:rPr>
+          <w:rFonts w:ascii="Times New Roman" w:hAnsi="Times New Roman" w:cs="Times New Roman"/>
+          <w:sz w:val="24"/>
+          <w:szCs w:val="24"/>
+        </w:rPr>
+        <w:t xml:space="preserve"> </w:t>
+      </w:r>
+      <w:proofErr w:type="spellStart"/>
+      <w:r>
+        <w:rPr>
+          <w:rFonts w:ascii="Times New Roman" w:hAnsi="Times New Roman" w:cs="Times New Roman"/>
+          <w:sz w:val="24"/>
+          <w:szCs w:val="24"/>
+        </w:rPr>
+        <w:t>mengetahui</w:t>
+      </w:r>
+      <w:proofErr w:type="spellEnd"/>
+      <w:r>
+        <w:rPr>
+          <w:rFonts w:ascii="Times New Roman" w:hAnsi="Times New Roman" w:cs="Times New Roman"/>
+          <w:sz w:val="24"/>
+          <w:szCs w:val="24"/>
+        </w:rPr>
+        <w:t xml:space="preserve"> </w:t>
+      </w:r>
+      <w:proofErr w:type="spellStart"/>
+      <w:r>
+        <w:rPr>
+          <w:rFonts w:ascii="Times New Roman" w:hAnsi="Times New Roman" w:cs="Times New Roman"/>
+          <w:sz w:val="24"/>
+          <w:szCs w:val="24"/>
+        </w:rPr>
+        <w:t>hasil</w:t>
+      </w:r>
+      <w:proofErr w:type="spellEnd"/>
+      <w:r>
+        <w:rPr>
+          <w:rFonts w:ascii="Times New Roman" w:hAnsi="Times New Roman" w:cs="Times New Roman"/>
+          <w:sz w:val="24"/>
+          <w:szCs w:val="24"/>
+        </w:rPr>
+        <w:t xml:space="preserve"> </w:t>
+      </w:r>
+      <w:proofErr w:type="spellStart"/>
+      <w:r>
+        <w:rPr>
+          <w:rFonts w:ascii="Times New Roman" w:hAnsi="Times New Roman" w:cs="Times New Roman"/>
+          <w:sz w:val="24"/>
+          <w:szCs w:val="24"/>
+        </w:rPr>
+        <w:t>penilaian</w:t>
+      </w:r>
+      <w:proofErr w:type="spellEnd"/>
+      <w:r>
+        <w:rPr>
+          <w:rFonts w:ascii="Times New Roman" w:hAnsi="Times New Roman" w:cs="Times New Roman"/>
+          <w:sz w:val="24"/>
+          <w:szCs w:val="24"/>
+        </w:rPr>
+        <w:t xml:space="preserve"> </w:t>
+      </w:r>
+      <w:proofErr w:type="spellStart"/>
+      <w:r>
+        <w:rPr>
+          <w:rFonts w:ascii="Times New Roman" w:hAnsi="Times New Roman" w:cs="Times New Roman"/>
+          <w:sz w:val="24"/>
+          <w:szCs w:val="24"/>
+        </w:rPr>
+        <w:t>Dosen</w:t>
+      </w:r>
+      <w:proofErr w:type="spellEnd"/>
+      <w:r>
+        <w:rPr>
+          <w:rFonts w:ascii="Times New Roman" w:hAnsi="Times New Roman" w:cs="Times New Roman"/>
+          <w:sz w:val="24"/>
+          <w:szCs w:val="24"/>
+        </w:rPr>
+        <w:t xml:space="preserve"> dan </w:t>
+      </w:r>
+      <w:proofErr w:type="spellStart"/>
+      <w:r>
+        <w:rPr>
+          <w:rFonts w:ascii="Times New Roman" w:hAnsi="Times New Roman" w:cs="Times New Roman"/>
+          <w:sz w:val="24"/>
+          <w:szCs w:val="24"/>
+        </w:rPr>
+        <w:t>Tendik</w:t>
+      </w:r>
+      <w:proofErr w:type="spellEnd"/>
+      <w:r>
+        <w:rPr>
+          <w:rFonts w:ascii="Times New Roman" w:hAnsi="Times New Roman" w:cs="Times New Roman"/>
+          <w:sz w:val="24"/>
+          <w:szCs w:val="24"/>
+        </w:rPr>
+        <w:t xml:space="preserve"> </w:t>
+      </w:r>
+      <w:proofErr w:type="spellStart"/>
+      <w:r>
+        <w:rPr>
+          <w:rFonts w:ascii="Times New Roman" w:hAnsi="Times New Roman" w:cs="Times New Roman"/>
+          <w:sz w:val="24"/>
+          <w:szCs w:val="24"/>
+        </w:rPr>
+        <w:t>terbaik</w:t>
+      </w:r>
+      <w:proofErr w:type="spellEnd"/>
+      <w:r>
+        <w:rPr>
+          <w:rFonts w:ascii="Times New Roman" w:hAnsi="Times New Roman" w:cs="Times New Roman"/>
+          <w:sz w:val="24"/>
+          <w:szCs w:val="24"/>
+        </w:rPr>
+        <w:t>.</w:t>
+      </w:r>
     </w:p>
     <w:p>
       <w:pPr>
@@ -289,26 +433,170 @@
           <w:rFonts w:ascii="Times New Roman" w:hAnsi="Times New Roman" w:cs="Times New Roman"/>
           <w:sz w:val="24"/>
           <w:szCs w:val="24"/>
-        </w:rPr>
-      </w:pPr>
-      <w:proofErr w:type="spellStart"/>
-      <w:r>
-        <w:rPr>
-          <w:rFonts w:ascii="Times New Roman" w:hAnsi="Times New Roman" w:cs="Times New Roman"/>
-          <w:sz w:val="24"/>
-          <w:szCs w:val="24"/>
-        </w:rPr>
-        <w:t>Metode</w:t>
-      </w:r>
-      <w:proofErr w:type="spellEnd"/>
-      <w:r>
-        <w:rPr>
-          <w:rFonts w:ascii="Times New Roman" w:hAnsi="Times New Roman" w:cs="Times New Roman"/>
-          <w:sz w:val="24"/>
-          <w:szCs w:val="24"/>
-        </w:rPr>
-        <w:t xml:space="preserve"> </w:t>
-      </w:r>
+          <w:lang w:val="en-ID"/>
+        </w:rPr>
+      </w:pPr>
+      <w:proofErr w:type="spellStart"/>
+      <w:r>
+        <w:rPr>
+          <w:rFonts w:ascii="Times New Roman" w:hAnsi="Times New Roman" w:cs="Times New Roman"/>
+          <w:sz w:val="24"/>
+          <w:szCs w:val="24"/>
+          <w:lang w:val="en-ID"/>
+        </w:rPr>
+        <w:t>Sistem</w:t>
+      </w:r>
+      <w:proofErr w:type="spellEnd"/>
+      <w:r>
+        <w:rPr>
+          <w:rFonts w:ascii="Times New Roman" w:hAnsi="Times New Roman" w:cs="Times New Roman"/>
+          <w:sz w:val="24"/>
+          <w:szCs w:val="24"/>
+          <w:lang w:val="en-ID"/>
+        </w:rPr>
+        <w:t xml:space="preserve"> </w:t>
+      </w:r>
+      <w:proofErr w:type="spellStart"/>
+      <w:r>
+        <w:rPr>
+          <w:rFonts w:ascii="Times New Roman" w:hAnsi="Times New Roman" w:cs="Times New Roman"/>
+          <w:sz w:val="24"/>
+          <w:szCs w:val="24"/>
+          <w:lang w:val="en-ID"/>
+        </w:rPr>
+        <w:t>Pendukung</w:t>
+      </w:r>
+      <w:proofErr w:type="spellEnd"/>
+      <w:r>
+        <w:rPr>
+          <w:rFonts w:ascii="Times New Roman" w:hAnsi="Times New Roman" w:cs="Times New Roman"/>
+          <w:sz w:val="24"/>
+          <w:szCs w:val="24"/>
+          <w:lang w:val="en-ID"/>
+        </w:rPr>
+        <w:t xml:space="preserve"> Keputusan </w:t>
+      </w:r>
+      <w:proofErr w:type="spellStart"/>
+      <w:r>
+        <w:rPr>
+          <w:rFonts w:ascii="Times New Roman" w:hAnsi="Times New Roman" w:cs="Times New Roman"/>
+          <w:sz w:val="24"/>
+          <w:szCs w:val="24"/>
+          <w:lang w:val="en-ID"/>
+        </w:rPr>
+        <w:t>dalam</w:t>
+      </w:r>
+      <w:proofErr w:type="spellEnd"/>
+      <w:r>
+        <w:rPr>
+          <w:rFonts w:ascii="Times New Roman" w:hAnsi="Times New Roman" w:cs="Times New Roman"/>
+          <w:sz w:val="24"/>
+          <w:szCs w:val="24"/>
+          <w:lang w:val="en-ID"/>
+        </w:rPr>
+        <w:t xml:space="preserve"> </w:t>
+      </w:r>
+      <w:proofErr w:type="spellStart"/>
+      <w:r>
+        <w:rPr>
+          <w:rFonts w:ascii="Times New Roman" w:hAnsi="Times New Roman" w:cs="Times New Roman"/>
+          <w:sz w:val="24"/>
+          <w:szCs w:val="24"/>
+          <w:lang w:val="en-ID"/>
+        </w:rPr>
+        <w:t>menentukan</w:t>
+      </w:r>
+      <w:proofErr w:type="spellEnd"/>
+      <w:r>
+        <w:rPr>
+          <w:rFonts w:ascii="Times New Roman" w:hAnsi="Times New Roman" w:cs="Times New Roman"/>
+          <w:sz w:val="24"/>
+          <w:szCs w:val="24"/>
+          <w:lang w:val="en-ID"/>
+        </w:rPr>
+        <w:t xml:space="preserve"> </w:t>
+      </w:r>
+      <w:proofErr w:type="spellStart"/>
+      <w:r>
+        <w:rPr>
+          <w:rFonts w:ascii="Times New Roman" w:hAnsi="Times New Roman" w:cs="Times New Roman"/>
+          <w:sz w:val="24"/>
+          <w:szCs w:val="24"/>
+          <w:lang w:val="en-ID"/>
+        </w:rPr>
+        <w:t>Dosen</w:t>
+      </w:r>
+      <w:proofErr w:type="spellEnd"/>
+      <w:r>
+        <w:rPr>
+          <w:rFonts w:ascii="Times New Roman" w:hAnsi="Times New Roman" w:cs="Times New Roman"/>
+          <w:sz w:val="24"/>
+          <w:szCs w:val="24"/>
+          <w:lang w:val="en-ID"/>
+        </w:rPr>
+        <w:t xml:space="preserve"> dan </w:t>
+      </w:r>
+      <w:proofErr w:type="spellStart"/>
+      <w:r>
+        <w:rPr>
+          <w:rFonts w:ascii="Times New Roman" w:hAnsi="Times New Roman" w:cs="Times New Roman"/>
+          <w:sz w:val="24"/>
+          <w:szCs w:val="24"/>
+          <w:lang w:val="en-ID"/>
+        </w:rPr>
+        <w:t>Tendik</w:t>
+      </w:r>
+      <w:proofErr w:type="spellEnd"/>
+      <w:r>
+        <w:rPr>
+          <w:rFonts w:ascii="Times New Roman" w:hAnsi="Times New Roman" w:cs="Times New Roman"/>
+          <w:sz w:val="24"/>
+          <w:szCs w:val="24"/>
+          <w:lang w:val="en-ID"/>
+        </w:rPr>
+        <w:t xml:space="preserve"> </w:t>
+      </w:r>
+      <w:proofErr w:type="spellStart"/>
+      <w:r>
+        <w:rPr>
+          <w:rFonts w:ascii="Times New Roman" w:hAnsi="Times New Roman" w:cs="Times New Roman"/>
+          <w:sz w:val="24"/>
+          <w:szCs w:val="24"/>
+          <w:lang w:val="en-ID"/>
+        </w:rPr>
+        <w:t>terbaik</w:t>
+      </w:r>
+      <w:proofErr w:type="spellEnd"/>
+      <w:r>
+        <w:rPr>
+          <w:rFonts w:ascii="Times New Roman" w:hAnsi="Times New Roman" w:cs="Times New Roman"/>
+          <w:sz w:val="24"/>
+          <w:szCs w:val="24"/>
+          <w:lang w:val="en-ID"/>
+        </w:rPr>
+        <w:t xml:space="preserve"> </w:t>
+      </w:r>
+      <w:proofErr w:type="spellStart"/>
+      <w:r>
+        <w:rPr>
+          <w:rFonts w:ascii="Times New Roman" w:hAnsi="Times New Roman" w:cs="Times New Roman"/>
+          <w:sz w:val="24"/>
+          <w:szCs w:val="24"/>
+          <w:lang w:val="en-ID"/>
+        </w:rPr>
+        <w:t>menggunakan</w:t>
+      </w:r>
+      <w:proofErr w:type="spellEnd"/>
+      <w:r>
+        <w:rPr>
+          <w:rFonts w:ascii="Times New Roman" w:hAnsi="Times New Roman" w:cs="Times New Roman"/>
+          <w:sz w:val="24"/>
+          <w:szCs w:val="24"/>
+          <w:lang w:val="en-ID"/>
+        </w:rPr>
+        <w:t xml:space="preserve"> </w:t>
+      </w:r>
+      <w:proofErr w:type="spellStart"/>
       <w:r>
         <w:rPr>
           <w:rFonts w:ascii="Times New Roman" w:hAnsi="Times New Roman" w:cs="Times New Roman"/>
@@ -316,15 +604,71 @@
           <w:iCs/>
           <w:sz w:val="24"/>
           <w:szCs w:val="24"/>
-        </w:rPr>
-        <w:t xml:space="preserve">Certainty Factor </w:t>
-      </w:r>
-      <w:proofErr w:type="spellStart"/>
-      <w:r>
-        <w:rPr>
-          <w:rFonts w:ascii="Times New Roman" w:hAnsi="Times New Roman" w:cs="Times New Roman"/>
-          <w:sz w:val="24"/>
-          <w:szCs w:val="24"/>
+          <w:lang w:val="en-ID"/>
+        </w:rPr>
+        <w:t>Metode</w:t>
+      </w:r>
+      <w:proofErr w:type="spellEnd"/>
+      <w:r>
+        <w:rPr>
+          <w:rFonts w:ascii="Times New Roman" w:hAnsi="Times New Roman" w:cs="Times New Roman"/>
+          <w:i/>
+          <w:iCs/>
+          <w:sz w:val="24"/>
+          <w:szCs w:val="24"/>
+          <w:lang w:val="en-ID"/>
+        </w:rPr>
+        <w:t xml:space="preserve"> Simple Additive Weighting </w:t>
+      </w:r>
+      <w:r>
+        <w:rPr>
+          <w:rFonts w:ascii="Times New Roman" w:hAnsi="Times New Roman" w:cs="Times New Roman"/>
+          <w:sz w:val="24"/>
+          <w:szCs w:val="24"/>
+          <w:lang w:val="en-ID"/>
+        </w:rPr>
+        <w:t xml:space="preserve">(SAW) dan </w:t>
+      </w:r>
+      <w:proofErr w:type="spellStart"/>
+      <w:r>
+        <w:rPr>
+          <w:rFonts w:ascii="Times New Roman" w:hAnsi="Times New Roman" w:cs="Times New Roman"/>
+          <w:i/>
+          <w:iCs/>
+          <w:sz w:val="24"/>
+          <w:szCs w:val="24"/>
+          <w:lang w:val="en-ID"/>
+        </w:rPr>
+        <w:t>Metode</w:t>
+      </w:r>
+      <w:proofErr w:type="spellEnd"/>
+      <w:r>
+        <w:rPr>
+          <w:rFonts w:ascii="Times New Roman" w:hAnsi="Times New Roman" w:cs="Times New Roman"/>
+          <w:i/>
+          <w:iCs/>
+          <w:sz w:val="24"/>
+          <w:szCs w:val="24"/>
+          <w:lang w:val="en-ID"/>
+        </w:rPr>
+        <w:t xml:space="preserve"> Weighted Product </w:t>
+      </w:r>
+      <w:r>
+        <w:rPr>
+          <w:rFonts w:ascii="Times New Roman" w:hAnsi="Times New Roman" w:cs="Times New Roman"/>
+          <w:sz w:val="24"/>
+          <w:szCs w:val="24"/>
+          <w:lang w:val="en-ID"/>
+        </w:rPr>
+        <w:t xml:space="preserve">(WP) </w:t>
+      </w:r>
+      <w:proofErr w:type="spellStart"/>
+      <w:r>
+        <w:rPr>
+          <w:rFonts w:ascii="Times New Roman" w:hAnsi="Times New Roman" w:cs="Times New Roman"/>
+          <w:sz w:val="24"/>
+          <w:szCs w:val="24"/>
+          <w:lang w:val="en-ID"/>
         </w:rPr>
         <w:t>dapat</w:t>
       </w:r>
@@ -334,123 +678,57 @@
           <w:rFonts w:ascii="Times New Roman" w:hAnsi="Times New Roman" w:cs="Times New Roman"/>
           <w:sz w:val="24"/>
           <w:szCs w:val="24"/>
-        </w:rPr>
-        <w:t xml:space="preserve"> </w:t>
-      </w:r>
-      <w:proofErr w:type="spellStart"/>
-      <w:r>
-        <w:rPr>
-          <w:rFonts w:ascii="Times New Roman" w:hAnsi="Times New Roman" w:cs="Times New Roman"/>
-          <w:sz w:val="24"/>
-          <w:szCs w:val="24"/>
-        </w:rPr>
-        <w:t>digunakan</w:t>
-      </w:r>
-      <w:proofErr w:type="spellEnd"/>
-      <w:r>
-        <w:rPr>
-          <w:rFonts w:ascii="Times New Roman" w:hAnsi="Times New Roman" w:cs="Times New Roman"/>
-          <w:sz w:val="24"/>
-          <w:szCs w:val="24"/>
-        </w:rPr>
-        <w:t xml:space="preserve"> </w:t>
-      </w:r>
-      <w:proofErr w:type="spellStart"/>
-      <w:r>
-        <w:rPr>
-          <w:rFonts w:ascii="Times New Roman" w:hAnsi="Times New Roman" w:cs="Times New Roman"/>
-          <w:sz w:val="24"/>
-          <w:szCs w:val="24"/>
-        </w:rPr>
-        <w:t>untuk</w:t>
-      </w:r>
-      <w:proofErr w:type="spellEnd"/>
-      <w:r>
-        <w:rPr>
-          <w:rFonts w:ascii="Times New Roman" w:hAnsi="Times New Roman" w:cs="Times New Roman"/>
-          <w:sz w:val="24"/>
-          <w:szCs w:val="24"/>
-        </w:rPr>
-        <w:t xml:space="preserve"> </w:t>
-      </w:r>
-      <w:proofErr w:type="spellStart"/>
-      <w:r>
-        <w:rPr>
-          <w:rFonts w:ascii="Times New Roman" w:hAnsi="Times New Roman" w:cs="Times New Roman"/>
-          <w:sz w:val="24"/>
-          <w:szCs w:val="24"/>
-        </w:rPr>
-        <w:t>mengidentifikasi</w:t>
-      </w:r>
-      <w:proofErr w:type="spellEnd"/>
-      <w:r>
-        <w:rPr>
-          <w:rFonts w:ascii="Times New Roman" w:hAnsi="Times New Roman" w:cs="Times New Roman"/>
-          <w:sz w:val="24"/>
-          <w:szCs w:val="24"/>
-        </w:rPr>
-        <w:t xml:space="preserve"> </w:t>
-      </w:r>
-      <w:proofErr w:type="spellStart"/>
-      <w:r>
-        <w:rPr>
-          <w:rFonts w:ascii="Times New Roman" w:hAnsi="Times New Roman" w:cs="Times New Roman"/>
-          <w:sz w:val="24"/>
-          <w:szCs w:val="24"/>
-        </w:rPr>
-        <w:t>gangguan</w:t>
-      </w:r>
-      <w:proofErr w:type="spellEnd"/>
-      <w:r>
-        <w:rPr>
-          <w:rFonts w:ascii="Times New Roman" w:hAnsi="Times New Roman" w:cs="Times New Roman"/>
-          <w:sz w:val="24"/>
-          <w:szCs w:val="24"/>
-        </w:rPr>
-        <w:t xml:space="preserve"> </w:t>
-      </w:r>
-      <w:proofErr w:type="spellStart"/>
-      <w:r>
-        <w:rPr>
-          <w:rFonts w:ascii="Times New Roman" w:hAnsi="Times New Roman" w:cs="Times New Roman"/>
-          <w:sz w:val="24"/>
-          <w:szCs w:val="24"/>
-        </w:rPr>
-        <w:t>kepribadian</w:t>
-      </w:r>
-      <w:proofErr w:type="spellEnd"/>
-      <w:r>
-        <w:rPr>
-          <w:rFonts w:ascii="Times New Roman" w:hAnsi="Times New Roman" w:cs="Times New Roman"/>
-          <w:sz w:val="24"/>
-          <w:szCs w:val="24"/>
-        </w:rPr>
-        <w:t xml:space="preserve"> </w:t>
-      </w:r>
-      <w:proofErr w:type="spellStart"/>
-      <w:r>
-        <w:rPr>
-          <w:rFonts w:ascii="Times New Roman" w:hAnsi="Times New Roman" w:cs="Times New Roman"/>
-          <w:sz w:val="24"/>
-          <w:szCs w:val="24"/>
-        </w:rPr>
-        <w:t>histrionik</w:t>
-      </w:r>
-      <w:proofErr w:type="spellEnd"/>
-      <w:r>
-        <w:rPr>
-          <w:rFonts w:ascii="Times New Roman" w:hAnsi="Times New Roman" w:cs="Times New Roman"/>
-          <w:sz w:val="24"/>
-          <w:szCs w:val="24"/>
-        </w:rPr>
-        <w:t xml:space="preserve"> </w:t>
-      </w:r>
-      <w:proofErr w:type="spellStart"/>
-      <w:r>
-        <w:rPr>
-          <w:rFonts w:ascii="Times New Roman" w:hAnsi="Times New Roman" w:cs="Times New Roman"/>
-          <w:sz w:val="24"/>
-          <w:szCs w:val="24"/>
+          <w:lang w:val="en-ID"/>
+        </w:rPr>
+        <w:t xml:space="preserve"> </w:t>
+      </w:r>
+      <w:proofErr w:type="spellStart"/>
+      <w:r>
+        <w:rPr>
+          <w:rFonts w:ascii="Times New Roman" w:hAnsi="Times New Roman" w:cs="Times New Roman"/>
+          <w:sz w:val="24"/>
+          <w:szCs w:val="24"/>
+          <w:lang w:val="en-ID"/>
+        </w:rPr>
+        <w:t>mempercepat</w:t>
+      </w:r>
+      <w:proofErr w:type="spellEnd"/>
+      <w:r>
+        <w:rPr>
+          <w:rFonts w:ascii="Times New Roman" w:hAnsi="Times New Roman" w:cs="Times New Roman"/>
+          <w:sz w:val="24"/>
+          <w:szCs w:val="24"/>
+          <w:lang w:val="en-ID"/>
+        </w:rPr>
+        <w:t xml:space="preserve"> proses </w:t>
+      </w:r>
+      <w:proofErr w:type="spellStart"/>
+      <w:r>
+        <w:rPr>
+          <w:rFonts w:ascii="Times New Roman" w:hAnsi="Times New Roman" w:cs="Times New Roman"/>
+          <w:sz w:val="24"/>
+          <w:szCs w:val="24"/>
+          <w:lang w:val="en-ID"/>
+        </w:rPr>
+        <w:t>penentuan</w:t>
+      </w:r>
+      <w:proofErr w:type="spellEnd"/>
+      <w:r>
+        <w:rPr>
+          <w:rFonts w:ascii="Times New Roman" w:hAnsi="Times New Roman" w:cs="Times New Roman"/>
+          <w:sz w:val="24"/>
+          <w:szCs w:val="24"/>
+          <w:lang w:val="en-ID"/>
+        </w:rPr>
+        <w:t xml:space="preserve"> </w:t>
+      </w:r>
+      <w:proofErr w:type="spellStart"/>
+      <w:r>
+        <w:rPr>
+          <w:rFonts w:ascii="Times New Roman" w:hAnsi="Times New Roman" w:cs="Times New Roman"/>
+          <w:sz w:val="24"/>
+          <w:szCs w:val="24"/>
+          <w:lang w:val="en-ID"/>
         </w:rPr>
         <w:t>dengan</w:t>
       </w:r>
@@ -460,152 +738,129 @@
           <w:rFonts w:ascii="Times New Roman" w:hAnsi="Times New Roman" w:cs="Times New Roman"/>
           <w:sz w:val="24"/>
           <w:szCs w:val="24"/>
-        </w:rPr>
-        <w:t xml:space="preserve"> </w:t>
-      </w:r>
-      <w:proofErr w:type="spellStart"/>
-      <w:r>
-        <w:rPr>
-          <w:rFonts w:ascii="Times New Roman" w:hAnsi="Times New Roman" w:cs="Times New Roman"/>
-          <w:sz w:val="24"/>
-          <w:szCs w:val="24"/>
-        </w:rPr>
-        <w:t>tingkat</w:t>
-      </w:r>
-      <w:proofErr w:type="spellEnd"/>
-      <w:r>
-        <w:rPr>
-          <w:rFonts w:ascii="Times New Roman" w:hAnsi="Times New Roman" w:cs="Times New Roman"/>
-          <w:sz w:val="24"/>
-          <w:szCs w:val="24"/>
-        </w:rPr>
-        <w:t xml:space="preserve"> </w:t>
-      </w:r>
-      <w:proofErr w:type="spellStart"/>
-      <w:r>
-        <w:rPr>
-          <w:rFonts w:ascii="Times New Roman" w:hAnsi="Times New Roman" w:cs="Times New Roman"/>
-          <w:sz w:val="24"/>
-          <w:szCs w:val="24"/>
-        </w:rPr>
-        <w:t>akurasi</w:t>
-      </w:r>
-      <w:proofErr w:type="spellEnd"/>
-      <w:r>
-        <w:rPr>
-          <w:rFonts w:ascii="Times New Roman" w:hAnsi="Times New Roman" w:cs="Times New Roman"/>
-          <w:sz w:val="24"/>
-          <w:szCs w:val="24"/>
-        </w:rPr>
-        <w:t xml:space="preserve"> </w:t>
-      </w:r>
-      <w:proofErr w:type="spellStart"/>
-      <w:r>
-        <w:rPr>
-          <w:rFonts w:ascii="Times New Roman" w:hAnsi="Times New Roman" w:cs="Times New Roman"/>
-          <w:sz w:val="24"/>
-          <w:szCs w:val="24"/>
-        </w:rPr>
-        <w:t>sebesar</w:t>
-      </w:r>
-      <w:proofErr w:type="spellEnd"/>
-      <w:r>
-        <w:rPr>
-          <w:rFonts w:ascii="Times New Roman" w:hAnsi="Times New Roman" w:cs="Times New Roman"/>
-          <w:sz w:val="24"/>
-          <w:szCs w:val="24"/>
-        </w:rPr>
-        <w:t xml:space="preserve"> 60% </w:t>
-      </w:r>
-      <w:proofErr w:type="spellStart"/>
-      <w:r>
-        <w:rPr>
-          <w:rFonts w:ascii="Times New Roman" w:hAnsi="Times New Roman" w:cs="Times New Roman"/>
-          <w:sz w:val="24"/>
-          <w:szCs w:val="24"/>
-        </w:rPr>
-        <w:t>berdasarkan</w:t>
-      </w:r>
-      <w:proofErr w:type="spellEnd"/>
-      <w:r>
-        <w:rPr>
-          <w:rFonts w:ascii="Times New Roman" w:hAnsi="Times New Roman" w:cs="Times New Roman"/>
-          <w:sz w:val="24"/>
-          <w:szCs w:val="24"/>
-        </w:rPr>
-        <w:t xml:space="preserve"> </w:t>
-      </w:r>
-      <w:proofErr w:type="spellStart"/>
-      <w:r>
-        <w:rPr>
-          <w:rFonts w:ascii="Times New Roman" w:hAnsi="Times New Roman" w:cs="Times New Roman"/>
-          <w:sz w:val="24"/>
-          <w:szCs w:val="24"/>
-        </w:rPr>
-        <w:t>perbandingan</w:t>
-      </w:r>
-      <w:proofErr w:type="spellEnd"/>
-      <w:r>
-        <w:rPr>
-          <w:rFonts w:ascii="Times New Roman" w:hAnsi="Times New Roman" w:cs="Times New Roman"/>
-          <w:sz w:val="24"/>
-          <w:szCs w:val="24"/>
-        </w:rPr>
-        <w:t xml:space="preserve"> </w:t>
-      </w:r>
-      <w:proofErr w:type="spellStart"/>
-      <w:r>
-        <w:rPr>
-          <w:rFonts w:ascii="Times New Roman" w:hAnsi="Times New Roman" w:cs="Times New Roman"/>
-          <w:sz w:val="24"/>
-          <w:szCs w:val="24"/>
-        </w:rPr>
-        <w:t>dengan</w:t>
-      </w:r>
-      <w:proofErr w:type="spellEnd"/>
-      <w:r>
-        <w:rPr>
-          <w:rFonts w:ascii="Times New Roman" w:hAnsi="Times New Roman" w:cs="Times New Roman"/>
-          <w:sz w:val="24"/>
-          <w:szCs w:val="24"/>
-        </w:rPr>
-        <w:t xml:space="preserve"> </w:t>
-      </w:r>
-      <w:proofErr w:type="spellStart"/>
-      <w:r>
-        <w:rPr>
-          <w:rFonts w:ascii="Times New Roman" w:hAnsi="Times New Roman" w:cs="Times New Roman"/>
-          <w:sz w:val="24"/>
-          <w:szCs w:val="24"/>
-        </w:rPr>
-        <w:t>analisis</w:t>
-      </w:r>
-      <w:proofErr w:type="spellEnd"/>
-      <w:r>
-        <w:rPr>
-          <w:rFonts w:ascii="Times New Roman" w:hAnsi="Times New Roman" w:cs="Times New Roman"/>
-          <w:sz w:val="24"/>
-          <w:szCs w:val="24"/>
-        </w:rPr>
-        <w:t xml:space="preserve"> </w:t>
-      </w:r>
-      <w:proofErr w:type="spellStart"/>
-      <w:r>
-        <w:rPr>
-          <w:rFonts w:ascii="Times New Roman" w:hAnsi="Times New Roman" w:cs="Times New Roman"/>
-          <w:sz w:val="24"/>
-          <w:szCs w:val="24"/>
-        </w:rPr>
-        <w:t>pakar</w:t>
-      </w:r>
-      <w:proofErr w:type="spellEnd"/>
-      <w:r>
-        <w:rPr>
-          <w:rFonts w:ascii="Times New Roman" w:hAnsi="Times New Roman" w:cs="Times New Roman"/>
-          <w:sz w:val="24"/>
-          <w:szCs w:val="24"/>
-        </w:rPr>
-        <w:t>.</w:t>
+          <w:lang w:val="en-ID"/>
+        </w:rPr>
+        <w:t xml:space="preserve"> </w:t>
+      </w:r>
+      <w:proofErr w:type="spellStart"/>
+      <w:r>
+        <w:rPr>
+          <w:rFonts w:ascii="Times New Roman" w:hAnsi="Times New Roman" w:cs="Times New Roman"/>
+          <w:sz w:val="24"/>
+          <w:szCs w:val="24"/>
+          <w:lang w:val="en-ID"/>
+        </w:rPr>
+        <w:t>perhitungan</w:t>
+      </w:r>
+      <w:proofErr w:type="spellEnd"/>
+      <w:r>
+        <w:rPr>
+          <w:rFonts w:ascii="Times New Roman" w:hAnsi="Times New Roman" w:cs="Times New Roman"/>
+          <w:sz w:val="24"/>
+          <w:szCs w:val="24"/>
+          <w:lang w:val="en-ID"/>
+        </w:rPr>
+        <w:t xml:space="preserve"> yang </w:t>
+      </w:r>
+      <w:proofErr w:type="spellStart"/>
+      <w:r>
+        <w:rPr>
+          <w:rFonts w:ascii="Times New Roman" w:hAnsi="Times New Roman" w:cs="Times New Roman"/>
+          <w:sz w:val="24"/>
+          <w:szCs w:val="24"/>
+          <w:lang w:val="en-ID"/>
+        </w:rPr>
+        <w:t>akurat</w:t>
+      </w:r>
+      <w:proofErr w:type="spellEnd"/>
+      <w:r>
+        <w:rPr>
+          <w:rFonts w:ascii="Times New Roman" w:hAnsi="Times New Roman" w:cs="Times New Roman"/>
+          <w:sz w:val="24"/>
+          <w:szCs w:val="24"/>
+          <w:lang w:val="en-ID"/>
+        </w:rPr>
+        <w:t xml:space="preserve"> </w:t>
+      </w:r>
+      <w:proofErr w:type="spellStart"/>
+      <w:r>
+        <w:rPr>
+          <w:rFonts w:ascii="Times New Roman" w:hAnsi="Times New Roman" w:cs="Times New Roman"/>
+          <w:sz w:val="24"/>
+          <w:szCs w:val="24"/>
+          <w:lang w:val="en-ID"/>
+        </w:rPr>
+        <w:t>sehingga</w:t>
+      </w:r>
+      <w:proofErr w:type="spellEnd"/>
+      <w:r>
+        <w:rPr>
+          <w:rFonts w:ascii="Times New Roman" w:hAnsi="Times New Roman" w:cs="Times New Roman"/>
+          <w:sz w:val="24"/>
+          <w:szCs w:val="24"/>
+          <w:lang w:val="en-ID"/>
+        </w:rPr>
+        <w:t xml:space="preserve"> </w:t>
+      </w:r>
+      <w:proofErr w:type="spellStart"/>
+      <w:r>
+        <w:rPr>
+          <w:rFonts w:ascii="Times New Roman" w:hAnsi="Times New Roman" w:cs="Times New Roman"/>
+          <w:sz w:val="24"/>
+          <w:szCs w:val="24"/>
+          <w:lang w:val="en-ID"/>
+        </w:rPr>
+        <w:t>mengurangi</w:t>
+      </w:r>
+      <w:proofErr w:type="spellEnd"/>
+      <w:r>
+        <w:rPr>
+          <w:rFonts w:ascii="Times New Roman" w:hAnsi="Times New Roman" w:cs="Times New Roman"/>
+          <w:sz w:val="24"/>
+          <w:szCs w:val="24"/>
+          <w:lang w:val="en-ID"/>
+        </w:rPr>
+        <w:t xml:space="preserve"> </w:t>
+      </w:r>
+      <w:proofErr w:type="spellStart"/>
+      <w:r>
+        <w:rPr>
+          <w:rFonts w:ascii="Times New Roman" w:hAnsi="Times New Roman" w:cs="Times New Roman"/>
+          <w:sz w:val="24"/>
+          <w:szCs w:val="24"/>
+          <w:lang w:val="en-ID"/>
+        </w:rPr>
+        <w:t>kesalahan</w:t>
+      </w:r>
+      <w:proofErr w:type="spellEnd"/>
+      <w:r>
+        <w:rPr>
+          <w:rFonts w:ascii="Times New Roman" w:hAnsi="Times New Roman" w:cs="Times New Roman"/>
+          <w:sz w:val="24"/>
+          <w:szCs w:val="24"/>
+          <w:lang w:val="en-ID"/>
+        </w:rPr>
+        <w:t xml:space="preserve"> (</w:t>
+      </w:r>
+      <w:r>
+        <w:rPr>
+          <w:rFonts w:ascii="Times New Roman" w:hAnsi="Times New Roman" w:cs="Times New Roman"/>
+          <w:i/>
+          <w:iCs/>
+          <w:sz w:val="24"/>
+          <w:szCs w:val="24"/>
+          <w:lang w:val="en-ID"/>
+        </w:rPr>
+        <w:t>error</w:t>
+      </w:r>
+      <w:r>
+        <w:rPr>
+          <w:rFonts w:ascii="Times New Roman" w:hAnsi="Times New Roman" w:cs="Times New Roman"/>
+          <w:sz w:val="24"/>
+          <w:szCs w:val="24"/>
+          <w:lang w:val="en-ID"/>
+        </w:rPr>
+        <w:t xml:space="preserve">). </w:t>
       </w:r>
     </w:p>
     <w:p>
@@ -621,257 +876,264 @@
           <w:rFonts w:ascii="Times New Roman" w:hAnsi="Times New Roman" w:cs="Times New Roman"/>
           <w:sz w:val="24"/>
           <w:szCs w:val="24"/>
-        </w:rPr>
-      </w:pPr>
-      <w:proofErr w:type="spellStart"/>
-      <w:r>
-        <w:rPr>
-          <w:rFonts w:ascii="Times New Roman" w:hAnsi="Times New Roman" w:cs="Times New Roman"/>
-          <w:sz w:val="24"/>
-          <w:szCs w:val="24"/>
-        </w:rPr>
-        <w:t>Dengan</w:t>
-      </w:r>
-      <w:proofErr w:type="spellEnd"/>
-      <w:r>
-        <w:rPr>
-          <w:rFonts w:ascii="Times New Roman" w:hAnsi="Times New Roman" w:cs="Times New Roman"/>
-          <w:sz w:val="24"/>
-          <w:szCs w:val="24"/>
-        </w:rPr>
-        <w:t xml:space="preserve"> </w:t>
-      </w:r>
-      <w:proofErr w:type="spellStart"/>
-      <w:r>
-        <w:rPr>
-          <w:rFonts w:ascii="Times New Roman" w:hAnsi="Times New Roman" w:cs="Times New Roman"/>
-          <w:sz w:val="24"/>
-          <w:szCs w:val="24"/>
-        </w:rPr>
-        <w:t>menggunakan</w:t>
-      </w:r>
-      <w:proofErr w:type="spellEnd"/>
-      <w:r>
-        <w:rPr>
-          <w:rFonts w:ascii="Times New Roman" w:hAnsi="Times New Roman" w:cs="Times New Roman"/>
-          <w:sz w:val="24"/>
-          <w:szCs w:val="24"/>
-        </w:rPr>
-        <w:t xml:space="preserve"> </w:t>
-      </w:r>
-      <w:proofErr w:type="spellStart"/>
-      <w:r>
-        <w:rPr>
-          <w:rFonts w:ascii="Times New Roman" w:hAnsi="Times New Roman" w:cs="Times New Roman"/>
-          <w:sz w:val="24"/>
-          <w:szCs w:val="24"/>
-        </w:rPr>
-        <w:t>aplikasi</w:t>
-      </w:r>
-      <w:proofErr w:type="spellEnd"/>
-      <w:r>
-        <w:rPr>
-          <w:rFonts w:ascii="Times New Roman" w:hAnsi="Times New Roman" w:cs="Times New Roman"/>
-          <w:sz w:val="24"/>
-          <w:szCs w:val="24"/>
-        </w:rPr>
-        <w:t xml:space="preserve"> </w:t>
-      </w:r>
-      <w:proofErr w:type="spellStart"/>
-      <w:r>
-        <w:rPr>
-          <w:rFonts w:ascii="Times New Roman" w:hAnsi="Times New Roman" w:cs="Times New Roman"/>
-          <w:sz w:val="24"/>
-          <w:szCs w:val="24"/>
-        </w:rPr>
-        <w:t>ini</w:t>
-      </w:r>
-      <w:proofErr w:type="spellEnd"/>
-      <w:r>
-        <w:rPr>
-          <w:rFonts w:ascii="Times New Roman" w:hAnsi="Times New Roman" w:cs="Times New Roman"/>
-          <w:sz w:val="24"/>
-          <w:szCs w:val="24"/>
-        </w:rPr>
-        <w:t xml:space="preserve">, </w:t>
-      </w:r>
-      <w:proofErr w:type="spellStart"/>
-      <w:r>
-        <w:rPr>
-          <w:rFonts w:ascii="Times New Roman" w:hAnsi="Times New Roman" w:cs="Times New Roman"/>
-          <w:sz w:val="24"/>
-          <w:szCs w:val="24"/>
-        </w:rPr>
-        <w:t>pengguna</w:t>
-      </w:r>
-      <w:proofErr w:type="spellEnd"/>
-      <w:r>
-        <w:rPr>
-          <w:rFonts w:ascii="Times New Roman" w:hAnsi="Times New Roman" w:cs="Times New Roman"/>
-          <w:sz w:val="24"/>
-          <w:szCs w:val="24"/>
-        </w:rPr>
-        <w:t xml:space="preserve"> </w:t>
-      </w:r>
-      <w:proofErr w:type="spellStart"/>
-      <w:r>
-        <w:rPr>
-          <w:rFonts w:ascii="Times New Roman" w:hAnsi="Times New Roman" w:cs="Times New Roman"/>
-          <w:sz w:val="24"/>
-          <w:szCs w:val="24"/>
-        </w:rPr>
-        <w:t>dapat</w:t>
-      </w:r>
-      <w:proofErr w:type="spellEnd"/>
-      <w:r>
-        <w:rPr>
-          <w:rFonts w:ascii="Times New Roman" w:hAnsi="Times New Roman" w:cs="Times New Roman"/>
-          <w:sz w:val="24"/>
-          <w:szCs w:val="24"/>
-        </w:rPr>
-        <w:t xml:space="preserve"> </w:t>
-      </w:r>
-      <w:proofErr w:type="spellStart"/>
-      <w:r>
-        <w:rPr>
-          <w:rFonts w:ascii="Times New Roman" w:hAnsi="Times New Roman" w:cs="Times New Roman"/>
-          <w:sz w:val="24"/>
-          <w:szCs w:val="24"/>
-        </w:rPr>
-        <w:t>mengidentfikasi</w:t>
-      </w:r>
-      <w:proofErr w:type="spellEnd"/>
-      <w:r>
-        <w:rPr>
-          <w:rFonts w:ascii="Times New Roman" w:hAnsi="Times New Roman" w:cs="Times New Roman"/>
-          <w:sz w:val="24"/>
-          <w:szCs w:val="24"/>
-        </w:rPr>
-        <w:t xml:space="preserve"> </w:t>
-      </w:r>
-      <w:proofErr w:type="spellStart"/>
-      <w:r>
-        <w:rPr>
-          <w:rFonts w:ascii="Times New Roman" w:hAnsi="Times New Roman" w:cs="Times New Roman"/>
-          <w:sz w:val="24"/>
-          <w:szCs w:val="24"/>
-        </w:rPr>
-        <w:t>tingkat</w:t>
-      </w:r>
-      <w:proofErr w:type="spellEnd"/>
-      <w:r>
-        <w:rPr>
-          <w:rFonts w:ascii="Times New Roman" w:hAnsi="Times New Roman" w:cs="Times New Roman"/>
-          <w:sz w:val="24"/>
-          <w:szCs w:val="24"/>
-        </w:rPr>
-        <w:t xml:space="preserve"> </w:t>
-      </w:r>
-      <w:proofErr w:type="spellStart"/>
-      <w:r>
-        <w:rPr>
-          <w:rFonts w:ascii="Times New Roman" w:hAnsi="Times New Roman" w:cs="Times New Roman"/>
-          <w:sz w:val="24"/>
-          <w:szCs w:val="24"/>
-        </w:rPr>
-        <w:t>gangguan</w:t>
-      </w:r>
-      <w:proofErr w:type="spellEnd"/>
-      <w:r>
-        <w:rPr>
-          <w:rFonts w:ascii="Times New Roman" w:hAnsi="Times New Roman" w:cs="Times New Roman"/>
-          <w:sz w:val="24"/>
-          <w:szCs w:val="24"/>
-        </w:rPr>
-        <w:t xml:space="preserve"> </w:t>
-      </w:r>
-      <w:proofErr w:type="spellStart"/>
-      <w:r>
-        <w:rPr>
-          <w:rFonts w:ascii="Times New Roman" w:hAnsi="Times New Roman" w:cs="Times New Roman"/>
-          <w:sz w:val="24"/>
-          <w:szCs w:val="24"/>
-        </w:rPr>
-        <w:t>kepribadian</w:t>
-      </w:r>
-      <w:proofErr w:type="spellEnd"/>
-      <w:r>
-        <w:rPr>
-          <w:rFonts w:ascii="Times New Roman" w:hAnsi="Times New Roman" w:cs="Times New Roman"/>
-          <w:sz w:val="24"/>
-          <w:szCs w:val="24"/>
-        </w:rPr>
-        <w:t xml:space="preserve"> </w:t>
-      </w:r>
-      <w:proofErr w:type="spellStart"/>
-      <w:r>
-        <w:rPr>
-          <w:rFonts w:ascii="Times New Roman" w:hAnsi="Times New Roman" w:cs="Times New Roman"/>
-          <w:sz w:val="24"/>
-          <w:szCs w:val="24"/>
-        </w:rPr>
-        <w:t>histrionik</w:t>
-      </w:r>
-      <w:proofErr w:type="spellEnd"/>
-      <w:r>
-        <w:rPr>
-          <w:rFonts w:ascii="Times New Roman" w:hAnsi="Times New Roman" w:cs="Times New Roman"/>
-          <w:sz w:val="24"/>
-          <w:szCs w:val="24"/>
-        </w:rPr>
-        <w:t xml:space="preserve"> dan </w:t>
-      </w:r>
-      <w:proofErr w:type="spellStart"/>
-      <w:r>
-        <w:rPr>
-          <w:rFonts w:ascii="Times New Roman" w:hAnsi="Times New Roman" w:cs="Times New Roman"/>
-          <w:sz w:val="24"/>
-          <w:szCs w:val="24"/>
-        </w:rPr>
-        <w:t>mendapatkan</w:t>
-      </w:r>
-      <w:proofErr w:type="spellEnd"/>
-      <w:r>
-        <w:rPr>
-          <w:rFonts w:ascii="Times New Roman" w:hAnsi="Times New Roman" w:cs="Times New Roman"/>
-          <w:sz w:val="24"/>
-          <w:szCs w:val="24"/>
-        </w:rPr>
-        <w:t xml:space="preserve"> </w:t>
-      </w:r>
-      <w:proofErr w:type="spellStart"/>
-      <w:r>
-        <w:rPr>
-          <w:rFonts w:ascii="Times New Roman" w:hAnsi="Times New Roman" w:cs="Times New Roman"/>
-          <w:sz w:val="24"/>
-          <w:szCs w:val="24"/>
-        </w:rPr>
-        <w:t>informasi</w:t>
-      </w:r>
-      <w:proofErr w:type="spellEnd"/>
-      <w:r>
-        <w:rPr>
-          <w:rFonts w:ascii="Times New Roman" w:hAnsi="Times New Roman" w:cs="Times New Roman"/>
-          <w:sz w:val="24"/>
-          <w:szCs w:val="24"/>
-        </w:rPr>
-        <w:t xml:space="preserve"> </w:t>
-      </w:r>
-      <w:proofErr w:type="spellStart"/>
-      <w:r>
-        <w:rPr>
-          <w:rFonts w:ascii="Times New Roman" w:hAnsi="Times New Roman" w:cs="Times New Roman"/>
-          <w:sz w:val="24"/>
-          <w:szCs w:val="24"/>
-        </w:rPr>
-        <w:t>tindakan</w:t>
-      </w:r>
-      <w:proofErr w:type="spellEnd"/>
-      <w:r>
-        <w:rPr>
-          <w:rFonts w:ascii="Times New Roman" w:hAnsi="Times New Roman" w:cs="Times New Roman"/>
-          <w:sz w:val="24"/>
-          <w:szCs w:val="24"/>
+          <w:lang w:val="en-ID"/>
+        </w:rPr>
+      </w:pPr>
+      <w:r>
+        <w:rPr>
+          <w:rFonts w:ascii="Times New Roman" w:hAnsi="Times New Roman" w:cs="Times New Roman"/>
+          <w:sz w:val="24"/>
+          <w:szCs w:val="24"/>
+          <w:lang w:val="en-ID"/>
+        </w:rPr>
+        <w:t xml:space="preserve">Waktu </w:t>
+      </w:r>
+      <w:proofErr w:type="spellStart"/>
+      <w:r>
+        <w:rPr>
+          <w:rFonts w:ascii="Times New Roman" w:hAnsi="Times New Roman" w:cs="Times New Roman"/>
+          <w:sz w:val="24"/>
+          <w:szCs w:val="24"/>
+          <w:lang w:val="en-ID"/>
+        </w:rPr>
+        <w:t>penyelesaian</w:t>
+      </w:r>
+      <w:proofErr w:type="spellEnd"/>
+      <w:r>
+        <w:rPr>
+          <w:rFonts w:ascii="Times New Roman" w:hAnsi="Times New Roman" w:cs="Times New Roman"/>
+          <w:sz w:val="24"/>
+          <w:szCs w:val="24"/>
+          <w:lang w:val="en-ID"/>
+        </w:rPr>
+        <w:t xml:space="preserve"> </w:t>
+      </w:r>
+      <w:proofErr w:type="spellStart"/>
+      <w:r>
+        <w:rPr>
+          <w:rFonts w:ascii="Times New Roman" w:hAnsi="Times New Roman" w:cs="Times New Roman"/>
+          <w:sz w:val="24"/>
+          <w:szCs w:val="24"/>
+          <w:lang w:val="en-ID"/>
+        </w:rPr>
+        <w:t>perhitungan</w:t>
+      </w:r>
+      <w:proofErr w:type="spellEnd"/>
+      <w:r>
+        <w:rPr>
+          <w:rFonts w:ascii="Times New Roman" w:hAnsi="Times New Roman" w:cs="Times New Roman"/>
+          <w:sz w:val="24"/>
+          <w:szCs w:val="24"/>
+          <w:lang w:val="en-ID"/>
+        </w:rPr>
+        <w:t xml:space="preserve"> proses </w:t>
+      </w:r>
+      <w:proofErr w:type="spellStart"/>
+      <w:r>
+        <w:rPr>
+          <w:rFonts w:ascii="Times New Roman" w:hAnsi="Times New Roman" w:cs="Times New Roman"/>
+          <w:sz w:val="24"/>
+          <w:szCs w:val="24"/>
+          <w:lang w:val="en-ID"/>
+        </w:rPr>
+        <w:t>metode</w:t>
+      </w:r>
+      <w:proofErr w:type="spellEnd"/>
+      <w:r>
+        <w:rPr>
+          <w:rFonts w:ascii="Times New Roman" w:hAnsi="Times New Roman" w:cs="Times New Roman"/>
+          <w:sz w:val="24"/>
+          <w:szCs w:val="24"/>
+          <w:lang w:val="en-ID"/>
+        </w:rPr>
+        <w:t xml:space="preserve"> </w:t>
+      </w:r>
+      <w:r>
+        <w:rPr>
+          <w:rFonts w:ascii="Times New Roman" w:hAnsi="Times New Roman" w:cs="Times New Roman"/>
+          <w:i/>
+          <w:iCs/>
+          <w:sz w:val="24"/>
+          <w:szCs w:val="24"/>
+          <w:lang w:val="en-ID"/>
+        </w:rPr>
+        <w:t xml:space="preserve">Weighted Product </w:t>
+      </w:r>
+      <w:r>
+        <w:rPr>
+          <w:rFonts w:ascii="Times New Roman" w:hAnsi="Times New Roman" w:cs="Times New Roman"/>
+          <w:sz w:val="24"/>
+          <w:szCs w:val="24"/>
+          <w:lang w:val="en-ID"/>
+        </w:rPr>
+        <w:t>(WP) l</w:t>
+      </w:r>
+      <w:proofErr w:type="spellStart"/>
+      <w:r>
+        <w:rPr>
+          <w:rFonts w:ascii="Times New Roman" w:hAnsi="Times New Roman" w:cs="Times New Roman"/>
+          <w:sz w:val="24"/>
+          <w:szCs w:val="24"/>
+          <w:lang w:val="en-ID"/>
+        </w:rPr>
+        <w:t>ebih</w:t>
+      </w:r>
+      <w:proofErr w:type="spellEnd"/>
+      <w:r>
+        <w:rPr>
+          <w:rFonts w:ascii="Times New Roman" w:hAnsi="Times New Roman" w:cs="Times New Roman"/>
+          <w:sz w:val="24"/>
+          <w:szCs w:val="24"/>
+          <w:lang w:val="en-ID"/>
+        </w:rPr>
+        <w:t xml:space="preserve"> </w:t>
+      </w:r>
+      <w:proofErr w:type="spellStart"/>
+      <w:r>
+        <w:rPr>
+          <w:rFonts w:ascii="Times New Roman" w:hAnsi="Times New Roman" w:cs="Times New Roman"/>
+          <w:sz w:val="24"/>
+          <w:szCs w:val="24"/>
+          <w:lang w:val="en-ID"/>
+        </w:rPr>
+        <w:t>cepat</w:t>
+      </w:r>
+      <w:proofErr w:type="spellEnd"/>
+      <w:r>
+        <w:rPr>
+          <w:rFonts w:ascii="Times New Roman" w:hAnsi="Times New Roman" w:cs="Times New Roman"/>
+          <w:sz w:val="24"/>
+          <w:szCs w:val="24"/>
+          <w:lang w:val="en-ID"/>
+        </w:rPr>
+        <w:t xml:space="preserve"> </w:t>
+      </w:r>
+      <w:proofErr w:type="spellStart"/>
+      <w:r>
+        <w:rPr>
+          <w:rFonts w:ascii="Times New Roman" w:hAnsi="Times New Roman" w:cs="Times New Roman"/>
+          <w:sz w:val="24"/>
+          <w:szCs w:val="24"/>
+          <w:lang w:val="en-ID"/>
+        </w:rPr>
+        <w:t>dari</w:t>
+      </w:r>
+      <w:proofErr w:type="spellEnd"/>
+      <w:r>
+        <w:rPr>
+          <w:rFonts w:ascii="Times New Roman" w:hAnsi="Times New Roman" w:cs="Times New Roman"/>
+          <w:sz w:val="24"/>
+          <w:szCs w:val="24"/>
+          <w:lang w:val="en-ID"/>
+        </w:rPr>
+        <w:t xml:space="preserve"> </w:t>
+      </w:r>
+      <w:proofErr w:type="spellStart"/>
+      <w:r>
+        <w:rPr>
+          <w:rFonts w:ascii="Times New Roman" w:hAnsi="Times New Roman" w:cs="Times New Roman"/>
+          <w:sz w:val="24"/>
+          <w:szCs w:val="24"/>
+          <w:lang w:val="en-ID"/>
+        </w:rPr>
+        <w:t>metode</w:t>
+      </w:r>
+      <w:proofErr w:type="spellEnd"/>
+      <w:r>
+        <w:rPr>
+          <w:rFonts w:ascii="Times New Roman" w:hAnsi="Times New Roman" w:cs="Times New Roman"/>
+          <w:sz w:val="24"/>
+          <w:szCs w:val="24"/>
+          <w:lang w:val="en-ID"/>
+        </w:rPr>
+        <w:t xml:space="preserve"> </w:t>
+      </w:r>
+      <w:r>
+        <w:rPr>
+          <w:rFonts w:ascii="Times New Roman" w:hAnsi="Times New Roman" w:cs="Times New Roman"/>
+          <w:i/>
+          <w:iCs/>
+          <w:sz w:val="24"/>
+          <w:szCs w:val="24"/>
+          <w:lang w:val="en-ID"/>
+        </w:rPr>
+        <w:t xml:space="preserve">Simple Additive Weighting </w:t>
+      </w:r>
+      <w:r>
+        <w:rPr>
+          <w:rFonts w:ascii="Times New Roman" w:hAnsi="Times New Roman" w:cs="Times New Roman"/>
+          <w:sz w:val="24"/>
+          <w:szCs w:val="24"/>
+          <w:lang w:val="en-ID"/>
+        </w:rPr>
+        <w:t>(SAW).</w:t>
+      </w:r>
+      <w:r>
+        <w:rPr>
+          <w:rFonts w:ascii="Times New Roman" w:hAnsi="Times New Roman" w:cs="Times New Roman"/>
+          <w:sz w:val="24"/>
+          <w:szCs w:val="24"/>
+          <w:lang w:val="en-ID"/>
+        </w:rPr>
+        <w:t xml:space="preserve"> </w:t>
+      </w:r>
+      <w:proofErr w:type="spellStart"/>
+      <w:r>
+        <w:rPr>
+          <w:rFonts w:ascii="Times New Roman" w:hAnsi="Times New Roman" w:cs="Times New Roman"/>
+          <w:sz w:val="24"/>
+          <w:szCs w:val="24"/>
+          <w:lang w:val="en-ID"/>
+        </w:rPr>
+        <w:t>Namun</w:t>
+      </w:r>
+      <w:proofErr w:type="spellEnd"/>
+      <w:r>
+        <w:rPr>
+          <w:rFonts w:ascii="Times New Roman" w:hAnsi="Times New Roman" w:cs="Times New Roman"/>
+          <w:sz w:val="24"/>
+          <w:szCs w:val="24"/>
+          <w:lang w:val="en-ID"/>
+        </w:rPr>
+        <w:t xml:space="preserve"> </w:t>
+      </w:r>
+      <w:proofErr w:type="spellStart"/>
+      <w:r>
+        <w:rPr>
+          <w:rFonts w:ascii="Times New Roman" w:hAnsi="Times New Roman" w:cs="Times New Roman"/>
+          <w:sz w:val="24"/>
+          <w:szCs w:val="24"/>
+          <w:lang w:val="en-ID"/>
+        </w:rPr>
+        <w:t>hasil</w:t>
+      </w:r>
+      <w:proofErr w:type="spellEnd"/>
+      <w:r>
+        <w:rPr>
+          <w:rFonts w:ascii="Times New Roman" w:hAnsi="Times New Roman" w:cs="Times New Roman"/>
+          <w:sz w:val="24"/>
+          <w:szCs w:val="24"/>
+          <w:lang w:val="en-ID"/>
+        </w:rPr>
+        <w:t xml:space="preserve"> </w:t>
+      </w:r>
+      <w:proofErr w:type="spellStart"/>
+      <w:r>
+        <w:rPr>
+          <w:rFonts w:ascii="Times New Roman" w:hAnsi="Times New Roman" w:cs="Times New Roman"/>
+          <w:sz w:val="24"/>
+          <w:szCs w:val="24"/>
+          <w:lang w:val="en-ID"/>
+        </w:rPr>
+        <w:t>keputusan</w:t>
+      </w:r>
+      <w:proofErr w:type="spellEnd"/>
+      <w:r>
+        <w:rPr>
+          <w:rFonts w:ascii="Times New Roman" w:hAnsi="Times New Roman" w:cs="Times New Roman"/>
+          <w:sz w:val="24"/>
+          <w:szCs w:val="24"/>
+          <w:lang w:val="en-ID"/>
         </w:rPr>
         <w:t xml:space="preserve"> yang </w:t>
       </w:r>
@@ -881,96 +1143,67 @@
           <w:rFonts w:ascii="Times New Roman" w:hAnsi="Times New Roman" w:cs="Times New Roman"/>
           <w:sz w:val="24"/>
           <w:szCs w:val="24"/>
-        </w:rPr>
-        <w:t>harus</w:t>
-      </w:r>
-      <w:proofErr w:type="spellEnd"/>
-      <w:r>
-        <w:rPr>
-          <w:rFonts w:ascii="Times New Roman" w:hAnsi="Times New Roman" w:cs="Times New Roman"/>
-          <w:sz w:val="24"/>
-          <w:szCs w:val="24"/>
-        </w:rPr>
-        <w:t xml:space="preserve"> </w:t>
-      </w:r>
-      <w:proofErr w:type="spellStart"/>
-      <w:r>
-        <w:rPr>
-          <w:rFonts w:ascii="Times New Roman" w:hAnsi="Times New Roman" w:cs="Times New Roman"/>
-          <w:sz w:val="24"/>
-          <w:szCs w:val="24"/>
-        </w:rPr>
-        <w:t>dilakukan</w:t>
-      </w:r>
-      <w:proofErr w:type="spellEnd"/>
-      <w:r>
-        <w:rPr>
-          <w:rFonts w:ascii="Times New Roman" w:hAnsi="Times New Roman" w:cs="Times New Roman"/>
-          <w:sz w:val="24"/>
-          <w:szCs w:val="24"/>
-        </w:rPr>
-        <w:t xml:space="preserve"> </w:t>
-      </w:r>
-      <w:proofErr w:type="spellStart"/>
-      <w:r>
-        <w:rPr>
-          <w:rFonts w:ascii="Times New Roman" w:hAnsi="Times New Roman" w:cs="Times New Roman"/>
-          <w:sz w:val="24"/>
-          <w:szCs w:val="24"/>
-        </w:rPr>
-        <w:t>berdasarkan</w:t>
-      </w:r>
-      <w:proofErr w:type="spellEnd"/>
-      <w:r>
-        <w:rPr>
-          <w:rFonts w:ascii="Times New Roman" w:hAnsi="Times New Roman" w:cs="Times New Roman"/>
-          <w:sz w:val="24"/>
-          <w:szCs w:val="24"/>
-        </w:rPr>
-        <w:t xml:space="preserve"> </w:t>
-      </w:r>
-      <w:proofErr w:type="spellStart"/>
-      <w:r>
-        <w:rPr>
-          <w:rFonts w:ascii="Times New Roman" w:hAnsi="Times New Roman" w:cs="Times New Roman"/>
-          <w:sz w:val="24"/>
-          <w:szCs w:val="24"/>
-        </w:rPr>
-        <w:t>pedoman</w:t>
-      </w:r>
-      <w:proofErr w:type="spellEnd"/>
-      <w:r>
-        <w:rPr>
-          <w:rFonts w:ascii="Times New Roman" w:hAnsi="Times New Roman" w:cs="Times New Roman"/>
-          <w:sz w:val="24"/>
-          <w:szCs w:val="24"/>
-        </w:rPr>
-        <w:t xml:space="preserve"> </w:t>
-      </w:r>
-      <w:proofErr w:type="spellStart"/>
-      <w:r>
-        <w:rPr>
-          <w:rFonts w:ascii="Times New Roman" w:hAnsi="Times New Roman" w:cs="Times New Roman"/>
-          <w:sz w:val="24"/>
-          <w:szCs w:val="24"/>
-        </w:rPr>
-        <w:t>atau</w:t>
-      </w:r>
-      <w:proofErr w:type="spellEnd"/>
-      <w:r>
-        <w:rPr>
-          <w:rFonts w:ascii="Times New Roman" w:hAnsi="Times New Roman" w:cs="Times New Roman"/>
-          <w:sz w:val="24"/>
-          <w:szCs w:val="24"/>
-        </w:rPr>
-        <w:t xml:space="preserve"> saran </w:t>
-      </w:r>
-      <w:proofErr w:type="spellStart"/>
-      <w:r>
-        <w:rPr>
-          <w:rFonts w:ascii="Times New Roman" w:hAnsi="Times New Roman" w:cs="Times New Roman"/>
-          <w:sz w:val="24"/>
-          <w:szCs w:val="24"/>
+          <w:lang w:val="en-ID"/>
+        </w:rPr>
+        <w:t>dihasilkan</w:t>
+      </w:r>
+      <w:proofErr w:type="spellEnd"/>
+      <w:r>
+        <w:rPr>
+          <w:rFonts w:ascii="Times New Roman" w:hAnsi="Times New Roman" w:cs="Times New Roman"/>
+          <w:sz w:val="24"/>
+          <w:szCs w:val="24"/>
+          <w:lang w:val="en-ID"/>
+        </w:rPr>
+        <w:t xml:space="preserve"> </w:t>
+      </w:r>
+      <w:proofErr w:type="spellStart"/>
+      <w:r>
+        <w:rPr>
+          <w:rFonts w:ascii="Times New Roman" w:hAnsi="Times New Roman" w:cs="Times New Roman"/>
+          <w:sz w:val="24"/>
+          <w:szCs w:val="24"/>
+          <w:lang w:val="en-ID"/>
+        </w:rPr>
+        <w:t>sedikit</w:t>
+      </w:r>
+      <w:proofErr w:type="spellEnd"/>
+      <w:r>
+        <w:rPr>
+          <w:rFonts w:ascii="Times New Roman" w:hAnsi="Times New Roman" w:cs="Times New Roman"/>
+          <w:sz w:val="24"/>
+          <w:szCs w:val="24"/>
+          <w:lang w:val="en-ID"/>
+        </w:rPr>
+        <w:t xml:space="preserve"> </w:t>
+      </w:r>
+      <w:proofErr w:type="spellStart"/>
+      <w:r>
+        <w:rPr>
+          <w:rFonts w:ascii="Times New Roman" w:hAnsi="Times New Roman" w:cs="Times New Roman"/>
+          <w:sz w:val="24"/>
+          <w:szCs w:val="24"/>
+          <w:lang w:val="en-ID"/>
+        </w:rPr>
+        <w:t>berbeda</w:t>
+      </w:r>
+      <w:proofErr w:type="spellEnd"/>
+      <w:r>
+        <w:rPr>
+          <w:rFonts w:ascii="Times New Roman" w:hAnsi="Times New Roman" w:cs="Times New Roman"/>
+          <w:sz w:val="24"/>
+          <w:szCs w:val="24"/>
+          <w:lang w:val="en-ID"/>
+        </w:rPr>
+        <w:t xml:space="preserve"> </w:t>
+      </w:r>
+      <w:proofErr w:type="spellStart"/>
+      <w:r>
+        <w:rPr>
+          <w:rFonts w:ascii="Times New Roman" w:hAnsi="Times New Roman" w:cs="Times New Roman"/>
+          <w:sz w:val="24"/>
+          <w:szCs w:val="24"/>
+          <w:lang w:val="en-ID"/>
         </w:rPr>
         <w:t>dari</w:t>
       </w:r>
@@ -980,40 +1213,473 @@
           <w:rFonts w:ascii="Times New Roman" w:hAnsi="Times New Roman" w:cs="Times New Roman"/>
           <w:sz w:val="24"/>
           <w:szCs w:val="24"/>
-        </w:rPr>
-        <w:t xml:space="preserve"> </w:t>
-      </w:r>
-      <w:proofErr w:type="spellStart"/>
-      <w:r>
-        <w:rPr>
-          <w:rFonts w:ascii="Times New Roman" w:hAnsi="Times New Roman" w:cs="Times New Roman"/>
-          <w:sz w:val="24"/>
-          <w:szCs w:val="24"/>
-        </w:rPr>
-        <w:t>pakar</w:t>
-      </w:r>
-      <w:proofErr w:type="spellEnd"/>
-      <w:r>
-        <w:rPr>
-          <w:rFonts w:ascii="Times New Roman" w:hAnsi="Times New Roman" w:cs="Times New Roman"/>
-          <w:sz w:val="24"/>
-          <w:szCs w:val="24"/>
+          <w:lang w:val="en-ID"/>
+        </w:rPr>
+        <w:t xml:space="preserve"> </w:t>
+      </w:r>
+      <w:proofErr w:type="spellStart"/>
+      <w:r>
+        <w:rPr>
+          <w:rFonts w:ascii="Times New Roman" w:hAnsi="Times New Roman" w:cs="Times New Roman"/>
+          <w:sz w:val="24"/>
+          <w:szCs w:val="24"/>
+          <w:lang w:val="en-ID"/>
+        </w:rPr>
+        <w:t>kedua</w:t>
+      </w:r>
+      <w:proofErr w:type="spellEnd"/>
+      <w:r>
+        <w:rPr>
+          <w:rFonts w:ascii="Times New Roman" w:hAnsi="Times New Roman" w:cs="Times New Roman"/>
+          <w:sz w:val="24"/>
+          <w:szCs w:val="24"/>
+          <w:lang w:val="en-ID"/>
+        </w:rPr>
+        <w:t xml:space="preserve"> </w:t>
+      </w:r>
+      <w:proofErr w:type="spellStart"/>
+      <w:r>
+        <w:rPr>
+          <w:rFonts w:ascii="Times New Roman" w:hAnsi="Times New Roman" w:cs="Times New Roman"/>
+          <w:sz w:val="24"/>
+          <w:szCs w:val="24"/>
+          <w:lang w:val="en-ID"/>
+        </w:rPr>
+        <w:t>metode</w:t>
+      </w:r>
+      <w:proofErr w:type="spellEnd"/>
+      <w:r>
+        <w:rPr>
+          <w:rFonts w:ascii="Times New Roman" w:hAnsi="Times New Roman" w:cs="Times New Roman"/>
+          <w:sz w:val="24"/>
+          <w:szCs w:val="24"/>
+          <w:lang w:val="en-ID"/>
+        </w:rPr>
+        <w:t xml:space="preserve"> </w:t>
+      </w:r>
+      <w:proofErr w:type="spellStart"/>
+      <w:r>
+        <w:rPr>
+          <w:rFonts w:ascii="Times New Roman" w:hAnsi="Times New Roman" w:cs="Times New Roman"/>
+          <w:sz w:val="24"/>
+          <w:szCs w:val="24"/>
+          <w:lang w:val="en-ID"/>
+        </w:rPr>
+        <w:t>tersebut</w:t>
+      </w:r>
+      <w:proofErr w:type="spellEnd"/>
+      <w:r>
+        <w:rPr>
+          <w:rFonts w:ascii="Times New Roman" w:hAnsi="Times New Roman" w:cs="Times New Roman"/>
+          <w:sz w:val="24"/>
+          <w:szCs w:val="24"/>
+          <w:lang w:val="en-ID"/>
         </w:rPr>
         <w:t>.</w:t>
       </w:r>
     </w:p>
     <w:p>
       <w:pPr>
+        <w:pStyle w:val="ListParagraph"/>
+        <w:numPr>
+          <w:ilvl w:val="0"/>
+          <w:numId w:val="23"/>
+        </w:numPr>
+        <w:spacing w:line="360" w:lineRule="auto"/>
+        <w:jc w:val="both"/>
+        <w:rPr>
+          <w:rFonts w:ascii="Times New Roman" w:hAnsi="Times New Roman" w:cs="Times New Roman"/>
+          <w:sz w:val="24"/>
+          <w:szCs w:val="24"/>
+          <w:lang w:val="en-ID"/>
+        </w:rPr>
+      </w:pPr>
+      <w:r>
+        <w:rPr>
+          <w:rFonts w:ascii="Times New Roman" w:hAnsi="Times New Roman" w:cs="Times New Roman"/>
+          <w:sz w:val="24"/>
+          <w:szCs w:val="24"/>
+          <w:lang w:val="en-ID"/>
+        </w:rPr>
+        <w:t xml:space="preserve">Hasil </w:t>
+      </w:r>
+      <w:proofErr w:type="spellStart"/>
+      <w:r>
+        <w:rPr>
+          <w:rFonts w:ascii="Times New Roman" w:hAnsi="Times New Roman" w:cs="Times New Roman"/>
+          <w:sz w:val="24"/>
+          <w:szCs w:val="24"/>
+          <w:lang w:val="en-ID"/>
+        </w:rPr>
+        <w:t>perhitungan</w:t>
+      </w:r>
+      <w:proofErr w:type="spellEnd"/>
+      <w:r>
+        <w:rPr>
+          <w:rFonts w:ascii="Times New Roman" w:hAnsi="Times New Roman" w:cs="Times New Roman"/>
+          <w:sz w:val="24"/>
+          <w:szCs w:val="24"/>
+          <w:lang w:val="en-ID"/>
+        </w:rPr>
+        <w:t xml:space="preserve"> dan </w:t>
+      </w:r>
+      <w:proofErr w:type="spellStart"/>
+      <w:r>
+        <w:rPr>
+          <w:rFonts w:ascii="Times New Roman" w:hAnsi="Times New Roman" w:cs="Times New Roman"/>
+          <w:sz w:val="24"/>
+          <w:szCs w:val="24"/>
+          <w:lang w:val="en-ID"/>
+        </w:rPr>
+        <w:t>waktu</w:t>
+      </w:r>
+      <w:proofErr w:type="spellEnd"/>
+      <w:r>
+        <w:rPr>
+          <w:rFonts w:ascii="Times New Roman" w:hAnsi="Times New Roman" w:cs="Times New Roman"/>
+          <w:sz w:val="24"/>
+          <w:szCs w:val="24"/>
+          <w:lang w:val="en-ID"/>
+        </w:rPr>
+        <w:t xml:space="preserve"> </w:t>
+      </w:r>
+      <w:proofErr w:type="spellStart"/>
+      <w:r>
+        <w:rPr>
+          <w:rFonts w:ascii="Times New Roman" w:hAnsi="Times New Roman" w:cs="Times New Roman"/>
+          <w:sz w:val="24"/>
+          <w:szCs w:val="24"/>
+          <w:lang w:val="en-ID"/>
+        </w:rPr>
+        <w:t>eksekusi</w:t>
+      </w:r>
+      <w:proofErr w:type="spellEnd"/>
+      <w:r>
+        <w:rPr>
+          <w:rFonts w:ascii="Times New Roman" w:hAnsi="Times New Roman" w:cs="Times New Roman"/>
+          <w:sz w:val="24"/>
+          <w:szCs w:val="24"/>
+          <w:lang w:val="en-ID"/>
+        </w:rPr>
+        <w:t xml:space="preserve"> yang </w:t>
+      </w:r>
+      <w:proofErr w:type="spellStart"/>
+      <w:r>
+        <w:rPr>
+          <w:rFonts w:ascii="Times New Roman" w:hAnsi="Times New Roman" w:cs="Times New Roman"/>
+          <w:sz w:val="24"/>
+          <w:szCs w:val="24"/>
+          <w:lang w:val="en-ID"/>
+        </w:rPr>
+        <w:t>ditampilkan</w:t>
+      </w:r>
+      <w:proofErr w:type="spellEnd"/>
+      <w:r>
+        <w:rPr>
+          <w:rFonts w:ascii="Times New Roman" w:hAnsi="Times New Roman" w:cs="Times New Roman"/>
+          <w:sz w:val="24"/>
+          <w:szCs w:val="24"/>
+          <w:lang w:val="en-ID"/>
+        </w:rPr>
+        <w:t xml:space="preserve"> </w:t>
+      </w:r>
+      <w:proofErr w:type="spellStart"/>
+      <w:r>
+        <w:rPr>
+          <w:rFonts w:ascii="Times New Roman" w:hAnsi="Times New Roman" w:cs="Times New Roman"/>
+          <w:sz w:val="24"/>
+          <w:szCs w:val="24"/>
+          <w:lang w:val="en-ID"/>
+        </w:rPr>
+        <w:t>tergantung</w:t>
+      </w:r>
+      <w:proofErr w:type="spellEnd"/>
+      <w:r>
+        <w:rPr>
+          <w:rFonts w:ascii="Times New Roman" w:hAnsi="Times New Roman" w:cs="Times New Roman"/>
+          <w:sz w:val="24"/>
+          <w:szCs w:val="24"/>
+          <w:lang w:val="en-ID"/>
+        </w:rPr>
+        <w:t xml:space="preserve"> pada data yang </w:t>
+      </w:r>
+      <w:proofErr w:type="spellStart"/>
+      <w:r>
+        <w:rPr>
+          <w:rFonts w:ascii="Times New Roman" w:hAnsi="Times New Roman" w:cs="Times New Roman"/>
+          <w:sz w:val="24"/>
+          <w:szCs w:val="24"/>
+          <w:lang w:val="en-ID"/>
+        </w:rPr>
+        <w:t>di</w:t>
+      </w:r>
+      <w:r>
+        <w:rPr>
+          <w:rFonts w:ascii="Times New Roman" w:hAnsi="Times New Roman" w:cs="Times New Roman"/>
+          <w:i/>
+          <w:iCs/>
+          <w:sz w:val="24"/>
+          <w:szCs w:val="24"/>
+          <w:lang w:val="en-ID"/>
+        </w:rPr>
+        <w:t>input</w:t>
+      </w:r>
+      <w:proofErr w:type="spellEnd"/>
+      <w:r>
+        <w:rPr>
+          <w:rFonts w:ascii="Times New Roman" w:hAnsi="Times New Roman" w:cs="Times New Roman"/>
+          <w:i/>
+          <w:iCs/>
+          <w:sz w:val="24"/>
+          <w:szCs w:val="24"/>
+          <w:lang w:val="en-ID"/>
+        </w:rPr>
+        <w:t xml:space="preserve"> </w:t>
+      </w:r>
+      <w:r>
+        <w:rPr>
+          <w:rFonts w:ascii="Times New Roman" w:hAnsi="Times New Roman" w:cs="Times New Roman"/>
+          <w:sz w:val="24"/>
+          <w:szCs w:val="24"/>
+          <w:lang w:val="en-ID"/>
+        </w:rPr>
+        <w:t xml:space="preserve">oleh admin </w:t>
+      </w:r>
+      <w:proofErr w:type="spellStart"/>
+      <w:r>
+        <w:rPr>
+          <w:rFonts w:ascii="Times New Roman" w:hAnsi="Times New Roman" w:cs="Times New Roman"/>
+          <w:sz w:val="24"/>
+          <w:szCs w:val="24"/>
+          <w:lang w:val="en-ID"/>
+        </w:rPr>
+        <w:t>seperti</w:t>
+      </w:r>
+      <w:proofErr w:type="spellEnd"/>
+      <w:r>
+        <w:rPr>
+          <w:rFonts w:ascii="Times New Roman" w:hAnsi="Times New Roman" w:cs="Times New Roman"/>
+          <w:sz w:val="24"/>
+          <w:szCs w:val="24"/>
+          <w:lang w:val="en-ID"/>
+        </w:rPr>
+        <w:t xml:space="preserve"> </w:t>
+      </w:r>
+      <w:proofErr w:type="spellStart"/>
+      <w:r>
+        <w:rPr>
+          <w:rFonts w:ascii="Times New Roman" w:hAnsi="Times New Roman" w:cs="Times New Roman"/>
+          <w:sz w:val="24"/>
+          <w:szCs w:val="24"/>
+          <w:lang w:val="en-ID"/>
+        </w:rPr>
+        <w:t>pemberian</w:t>
+      </w:r>
+      <w:proofErr w:type="spellEnd"/>
+      <w:r>
+        <w:rPr>
+          <w:rFonts w:ascii="Times New Roman" w:hAnsi="Times New Roman" w:cs="Times New Roman"/>
+          <w:sz w:val="24"/>
+          <w:szCs w:val="24"/>
+          <w:lang w:val="en-ID"/>
+        </w:rPr>
+        <w:t xml:space="preserve"> </w:t>
+      </w:r>
+      <w:proofErr w:type="spellStart"/>
+      <w:r>
+        <w:rPr>
+          <w:rFonts w:ascii="Times New Roman" w:hAnsi="Times New Roman" w:cs="Times New Roman"/>
+          <w:sz w:val="24"/>
+          <w:szCs w:val="24"/>
+          <w:lang w:val="en-ID"/>
+        </w:rPr>
+        <w:t>bobot</w:t>
+      </w:r>
+      <w:proofErr w:type="spellEnd"/>
+      <w:r>
+        <w:rPr>
+          <w:rFonts w:ascii="Times New Roman" w:hAnsi="Times New Roman" w:cs="Times New Roman"/>
+          <w:sz w:val="24"/>
+          <w:szCs w:val="24"/>
+          <w:lang w:val="en-ID"/>
+        </w:rPr>
+        <w:t xml:space="preserve"> dan p</w:t>
+      </w:r>
+      <w:proofErr w:type="spellStart"/>
+      <w:r>
+        <w:rPr>
+          <w:rFonts w:ascii="Times New Roman" w:hAnsi="Times New Roman" w:cs="Times New Roman"/>
+          <w:sz w:val="24"/>
+          <w:szCs w:val="24"/>
+          <w:lang w:val="en-ID"/>
+        </w:rPr>
+        <w:t>enilaian</w:t>
+      </w:r>
+      <w:proofErr w:type="spellEnd"/>
+      <w:r>
+        <w:rPr>
+          <w:rFonts w:ascii="Times New Roman" w:hAnsi="Times New Roman" w:cs="Times New Roman"/>
+          <w:sz w:val="24"/>
+          <w:szCs w:val="24"/>
+          <w:lang w:val="en-ID"/>
+        </w:rPr>
+        <w:t xml:space="preserve"> </w:t>
+      </w:r>
+      <w:r>
+        <w:rPr>
+          <w:rFonts w:ascii="Times New Roman" w:hAnsi="Times New Roman" w:cs="Times New Roman"/>
+          <w:sz w:val="24"/>
+          <w:szCs w:val="24"/>
+          <w:lang w:val="en-ID"/>
+        </w:rPr>
+        <w:t xml:space="preserve">oleh </w:t>
+      </w:r>
+      <w:proofErr w:type="spellStart"/>
+      <w:r>
+        <w:rPr>
+          <w:rFonts w:ascii="Times New Roman" w:hAnsi="Times New Roman" w:cs="Times New Roman"/>
+          <w:sz w:val="24"/>
+          <w:szCs w:val="24"/>
+          <w:lang w:val="en-ID"/>
+        </w:rPr>
+        <w:t>mahasiswa</w:t>
+      </w:r>
+      <w:proofErr w:type="spellEnd"/>
+      <w:r>
+        <w:rPr>
+          <w:rFonts w:ascii="Times New Roman" w:hAnsi="Times New Roman" w:cs="Times New Roman"/>
+          <w:sz w:val="24"/>
+          <w:szCs w:val="24"/>
+          <w:lang w:val="en-ID"/>
+        </w:rPr>
+        <w:t xml:space="preserve">, </w:t>
+      </w:r>
+      <w:proofErr w:type="spellStart"/>
+      <w:r>
+        <w:rPr>
+          <w:rFonts w:ascii="Times New Roman" w:hAnsi="Times New Roman" w:cs="Times New Roman"/>
+          <w:sz w:val="24"/>
+          <w:szCs w:val="24"/>
+          <w:lang w:val="en-ID"/>
+        </w:rPr>
+        <w:t>dosen</w:t>
+      </w:r>
+      <w:proofErr w:type="spellEnd"/>
+      <w:r>
+        <w:rPr>
+          <w:rFonts w:ascii="Times New Roman" w:hAnsi="Times New Roman" w:cs="Times New Roman"/>
+          <w:sz w:val="24"/>
+          <w:szCs w:val="24"/>
+          <w:lang w:val="en-ID"/>
+        </w:rPr>
+        <w:t xml:space="preserve">, </w:t>
+      </w:r>
+      <w:proofErr w:type="spellStart"/>
+      <w:r>
+        <w:rPr>
+          <w:rFonts w:ascii="Times New Roman" w:hAnsi="Times New Roman" w:cs="Times New Roman"/>
+          <w:sz w:val="24"/>
+          <w:szCs w:val="24"/>
+          <w:lang w:val="en-ID"/>
+        </w:rPr>
+        <w:t>pimpinan</w:t>
+      </w:r>
+      <w:proofErr w:type="spellEnd"/>
+      <w:r>
+        <w:rPr>
+          <w:rFonts w:ascii="Times New Roman" w:hAnsi="Times New Roman" w:cs="Times New Roman"/>
+          <w:sz w:val="24"/>
+          <w:szCs w:val="24"/>
+          <w:lang w:val="en-ID"/>
+        </w:rPr>
+        <w:t xml:space="preserve"> program </w:t>
+      </w:r>
+      <w:proofErr w:type="spellStart"/>
+      <w:r>
+        <w:rPr>
+          <w:rFonts w:ascii="Times New Roman" w:hAnsi="Times New Roman" w:cs="Times New Roman"/>
+          <w:sz w:val="24"/>
+          <w:szCs w:val="24"/>
+          <w:lang w:val="en-ID"/>
+        </w:rPr>
+        <w:t>studi</w:t>
+      </w:r>
+      <w:proofErr w:type="spellEnd"/>
+      <w:r>
+        <w:rPr>
+          <w:rFonts w:ascii="Times New Roman" w:hAnsi="Times New Roman" w:cs="Times New Roman"/>
+          <w:sz w:val="24"/>
+          <w:szCs w:val="24"/>
+          <w:lang w:val="en-ID"/>
+        </w:rPr>
+        <w:t xml:space="preserve">, LPPM, dan </w:t>
+      </w:r>
+      <w:proofErr w:type="spellStart"/>
+      <w:r>
+        <w:rPr>
+          <w:rFonts w:ascii="Times New Roman" w:hAnsi="Times New Roman" w:cs="Times New Roman"/>
+          <w:sz w:val="24"/>
+          <w:szCs w:val="24"/>
+          <w:lang w:val="en-ID"/>
+        </w:rPr>
+        <w:t>pimpinan</w:t>
+      </w:r>
+      <w:proofErr w:type="spellEnd"/>
+      <w:r>
+        <w:rPr>
+          <w:rFonts w:ascii="Times New Roman" w:hAnsi="Times New Roman" w:cs="Times New Roman"/>
+          <w:sz w:val="24"/>
+          <w:szCs w:val="24"/>
+          <w:lang w:val="en-ID"/>
+        </w:rPr>
+        <w:t xml:space="preserve"> </w:t>
+      </w:r>
+      <w:proofErr w:type="spellStart"/>
+      <w:r>
+        <w:rPr>
+          <w:rFonts w:ascii="Times New Roman" w:hAnsi="Times New Roman" w:cs="Times New Roman"/>
+          <w:sz w:val="24"/>
+          <w:szCs w:val="24"/>
+          <w:lang w:val="en-ID"/>
+        </w:rPr>
+        <w:t>tendik</w:t>
+      </w:r>
+      <w:proofErr w:type="spellEnd"/>
+      <w:r>
+        <w:rPr>
+          <w:rFonts w:ascii="Times New Roman" w:hAnsi="Times New Roman" w:cs="Times New Roman"/>
+          <w:sz w:val="24"/>
+          <w:szCs w:val="24"/>
+          <w:lang w:val="en-ID"/>
+        </w:rPr>
+        <w:t>.</w:t>
+      </w:r>
+    </w:p>
+    <w:p>
+      <w:pPr>
+        <w:pStyle w:val="ListParagraph"/>
+        <w:spacing w:line="360" w:lineRule="auto"/>
+        <w:jc w:val="both"/>
+        <w:rPr>
+          <w:rFonts w:ascii="Times New Roman" w:hAnsi="Times New Roman" w:cs="Times New Roman"/>
+          <w:sz w:val="24"/>
+          <w:szCs w:val="24"/>
+          <w:lang w:val="en-ID"/>
+        </w:rPr>
+      </w:pPr>
+    </w:p>
+    <w:p>
+      <w:pPr>
         <w:pStyle w:val="Heading2"/>
         <w:spacing w:line="360" w:lineRule="auto"/>
-        <w:jc w:val="both"/>
         <w:rPr>
           <w:rFonts w:ascii="Times New Roman" w:hAnsi="Times New Roman" w:cs="Times New Roman"/>
           <w:b/>
           <w:bCs/>
-          <w:color w:val="000000" w:themeColor="text1"/>
-          <w:sz w:val="24"/>
-          <w:szCs w:val="24"/>
+          <w:color w:val="auto"/>
+          <w:sz w:val="24"/>
+          <w:szCs w:val="24"/>
+          <w:lang w:val="en-ID"/>
         </w:rPr>
       </w:pPr>
       <w:r>
@@ -1021,7 +1687,7 @@
           <w:rFonts w:ascii="Times New Roman" w:hAnsi="Times New Roman" w:cs="Times New Roman"/>
           <w:b/>
           <w:bCs/>
-          <w:color w:val="000000" w:themeColor="text1"/>
+          <w:color w:val="auto"/>
           <w:sz w:val="24"/>
           <w:szCs w:val="24"/>
         </w:rPr>
@@ -1268,223 +1934,187 @@
           <w:sz w:val="24"/>
           <w:szCs w:val="24"/>
         </w:rPr>
-        <w:t>Penelitian</w:t>
-      </w:r>
-      <w:proofErr w:type="spellEnd"/>
-      <w:r>
-        <w:rPr>
-          <w:rFonts w:ascii="Times New Roman" w:hAnsi="Times New Roman" w:cs="Times New Roman"/>
-          <w:sz w:val="24"/>
-          <w:szCs w:val="24"/>
-        </w:rPr>
-        <w:t xml:space="preserve"> </w:t>
-      </w:r>
-      <w:proofErr w:type="spellStart"/>
-      <w:r>
-        <w:rPr>
-          <w:rFonts w:ascii="Times New Roman" w:hAnsi="Times New Roman" w:cs="Times New Roman"/>
-          <w:sz w:val="24"/>
-          <w:szCs w:val="24"/>
-        </w:rPr>
-        <w:t>ini</w:t>
-      </w:r>
-      <w:proofErr w:type="spellEnd"/>
-      <w:r>
-        <w:rPr>
-          <w:rFonts w:ascii="Times New Roman" w:hAnsi="Times New Roman" w:cs="Times New Roman"/>
-          <w:sz w:val="24"/>
-          <w:szCs w:val="24"/>
-        </w:rPr>
-        <w:t xml:space="preserve"> </w:t>
-      </w:r>
-      <w:proofErr w:type="spellStart"/>
-      <w:r>
-        <w:rPr>
-          <w:rFonts w:ascii="Times New Roman" w:hAnsi="Times New Roman" w:cs="Times New Roman"/>
-          <w:sz w:val="24"/>
-          <w:szCs w:val="24"/>
-        </w:rPr>
-        <w:t>masih</w:t>
-      </w:r>
-      <w:proofErr w:type="spellEnd"/>
-      <w:r>
-        <w:rPr>
-          <w:rFonts w:ascii="Times New Roman" w:hAnsi="Times New Roman" w:cs="Times New Roman"/>
-          <w:sz w:val="24"/>
-          <w:szCs w:val="24"/>
-        </w:rPr>
-        <w:t xml:space="preserve"> </w:t>
-      </w:r>
-      <w:proofErr w:type="spellStart"/>
-      <w:r>
-        <w:rPr>
-          <w:rFonts w:ascii="Times New Roman" w:hAnsi="Times New Roman" w:cs="Times New Roman"/>
-          <w:sz w:val="24"/>
-          <w:szCs w:val="24"/>
-        </w:rPr>
-        <w:t>sangat</w:t>
-      </w:r>
-      <w:proofErr w:type="spellEnd"/>
-      <w:r>
-        <w:rPr>
-          <w:rFonts w:ascii="Times New Roman" w:hAnsi="Times New Roman" w:cs="Times New Roman"/>
-          <w:sz w:val="24"/>
-          <w:szCs w:val="24"/>
-        </w:rPr>
-        <w:t xml:space="preserve"> </w:t>
-      </w:r>
-      <w:proofErr w:type="spellStart"/>
-      <w:r>
-        <w:rPr>
-          <w:rFonts w:ascii="Times New Roman" w:hAnsi="Times New Roman" w:cs="Times New Roman"/>
-          <w:sz w:val="24"/>
-          <w:szCs w:val="24"/>
-        </w:rPr>
-        <w:t>sederhana</w:t>
-      </w:r>
-      <w:proofErr w:type="spellEnd"/>
-      <w:r>
-        <w:rPr>
-          <w:rFonts w:ascii="Times New Roman" w:hAnsi="Times New Roman" w:cs="Times New Roman"/>
-          <w:sz w:val="24"/>
-          <w:szCs w:val="24"/>
-        </w:rPr>
-        <w:t xml:space="preserve"> </w:t>
-      </w:r>
-      <w:proofErr w:type="spellStart"/>
-      <w:r>
-        <w:rPr>
-          <w:rFonts w:ascii="Times New Roman" w:hAnsi="Times New Roman" w:cs="Times New Roman"/>
-          <w:sz w:val="24"/>
-          <w:szCs w:val="24"/>
-        </w:rPr>
-        <w:t>diharapkan</w:t>
-      </w:r>
-      <w:proofErr w:type="spellEnd"/>
-      <w:r>
-        <w:rPr>
-          <w:rFonts w:ascii="Times New Roman" w:hAnsi="Times New Roman" w:cs="Times New Roman"/>
-          <w:sz w:val="24"/>
-          <w:szCs w:val="24"/>
-        </w:rPr>
-        <w:t xml:space="preserve"> </w:t>
-      </w:r>
-      <w:proofErr w:type="spellStart"/>
-      <w:r>
-        <w:rPr>
-          <w:rFonts w:ascii="Times New Roman" w:hAnsi="Times New Roman" w:cs="Times New Roman"/>
-          <w:sz w:val="24"/>
-          <w:szCs w:val="24"/>
-        </w:rPr>
-        <w:t>nantinya</w:t>
-      </w:r>
-      <w:proofErr w:type="spellEnd"/>
-      <w:r>
-        <w:rPr>
-          <w:rFonts w:ascii="Times New Roman" w:hAnsi="Times New Roman" w:cs="Times New Roman"/>
-          <w:sz w:val="24"/>
-          <w:szCs w:val="24"/>
-        </w:rPr>
-        <w:t xml:space="preserve"> </w:t>
-      </w:r>
-      <w:proofErr w:type="spellStart"/>
-      <w:r>
-        <w:rPr>
-          <w:rFonts w:ascii="Times New Roman" w:hAnsi="Times New Roman" w:cs="Times New Roman"/>
-          <w:sz w:val="24"/>
-          <w:szCs w:val="24"/>
-        </w:rPr>
-        <w:t>dapat</w:t>
-      </w:r>
-      <w:proofErr w:type="spellEnd"/>
-      <w:r>
-        <w:rPr>
-          <w:rFonts w:ascii="Times New Roman" w:hAnsi="Times New Roman" w:cs="Times New Roman"/>
-          <w:sz w:val="24"/>
-          <w:szCs w:val="24"/>
-        </w:rPr>
-        <w:t xml:space="preserve"> </w:t>
-      </w:r>
-      <w:proofErr w:type="spellStart"/>
-      <w:r>
-        <w:rPr>
-          <w:rFonts w:ascii="Times New Roman" w:hAnsi="Times New Roman" w:cs="Times New Roman"/>
-          <w:sz w:val="24"/>
-          <w:szCs w:val="24"/>
-        </w:rPr>
-        <w:t>dikembangkan</w:t>
-      </w:r>
-      <w:proofErr w:type="spellEnd"/>
-      <w:r>
-        <w:rPr>
-          <w:rFonts w:ascii="Times New Roman" w:hAnsi="Times New Roman" w:cs="Times New Roman"/>
-          <w:sz w:val="24"/>
-          <w:szCs w:val="24"/>
-        </w:rPr>
-        <w:t xml:space="preserve"> </w:t>
-      </w:r>
-      <w:proofErr w:type="spellStart"/>
-      <w:r>
-        <w:rPr>
-          <w:rFonts w:ascii="Times New Roman" w:hAnsi="Times New Roman" w:cs="Times New Roman"/>
-          <w:sz w:val="24"/>
-          <w:szCs w:val="24"/>
-        </w:rPr>
-        <w:t>lebih</w:t>
-      </w:r>
-      <w:proofErr w:type="spellEnd"/>
-      <w:r>
-        <w:rPr>
-          <w:rFonts w:ascii="Times New Roman" w:hAnsi="Times New Roman" w:cs="Times New Roman"/>
-          <w:sz w:val="24"/>
-          <w:szCs w:val="24"/>
-        </w:rPr>
-        <w:t xml:space="preserve"> </w:t>
-      </w:r>
-      <w:proofErr w:type="spellStart"/>
-      <w:r>
-        <w:rPr>
-          <w:rFonts w:ascii="Times New Roman" w:hAnsi="Times New Roman" w:cs="Times New Roman"/>
-          <w:sz w:val="24"/>
-          <w:szCs w:val="24"/>
-        </w:rPr>
-        <w:t>lanjut</w:t>
-      </w:r>
-      <w:proofErr w:type="spellEnd"/>
-      <w:r>
-        <w:rPr>
-          <w:rFonts w:ascii="Times New Roman" w:hAnsi="Times New Roman" w:cs="Times New Roman"/>
-          <w:sz w:val="24"/>
-          <w:szCs w:val="24"/>
-        </w:rPr>
-        <w:t xml:space="preserve"> </w:t>
-      </w:r>
-      <w:proofErr w:type="spellStart"/>
-      <w:r>
-        <w:rPr>
-          <w:rFonts w:ascii="Times New Roman" w:hAnsi="Times New Roman" w:cs="Times New Roman"/>
-          <w:sz w:val="24"/>
-          <w:szCs w:val="24"/>
-        </w:rPr>
-        <w:t>dengan</w:t>
-      </w:r>
-      <w:proofErr w:type="spellEnd"/>
-      <w:r>
-        <w:rPr>
-          <w:rFonts w:ascii="Times New Roman" w:hAnsi="Times New Roman" w:cs="Times New Roman"/>
-          <w:sz w:val="24"/>
-          <w:szCs w:val="24"/>
-        </w:rPr>
-        <w:t xml:space="preserve"> </w:t>
-      </w:r>
-      <w:proofErr w:type="spellStart"/>
-      <w:r>
-        <w:rPr>
-          <w:rFonts w:ascii="Times New Roman" w:hAnsi="Times New Roman" w:cs="Times New Roman"/>
-          <w:sz w:val="24"/>
-          <w:szCs w:val="24"/>
-        </w:rPr>
-        <w:t>gejala</w:t>
+        <w:t>Bagi</w:t>
+      </w:r>
+      <w:proofErr w:type="spellEnd"/>
+      <w:r>
+        <w:rPr>
+          <w:rFonts w:ascii="Times New Roman" w:hAnsi="Times New Roman" w:cs="Times New Roman"/>
+          <w:sz w:val="24"/>
+          <w:szCs w:val="24"/>
+        </w:rPr>
+        <w:t xml:space="preserve"> </w:t>
+      </w:r>
+      <w:proofErr w:type="spellStart"/>
+      <w:r>
+        <w:rPr>
+          <w:rFonts w:ascii="Times New Roman" w:hAnsi="Times New Roman" w:cs="Times New Roman"/>
+          <w:sz w:val="24"/>
+          <w:szCs w:val="24"/>
+        </w:rPr>
+        <w:t>pihak</w:t>
+      </w:r>
+      <w:proofErr w:type="spellEnd"/>
+      <w:r>
+        <w:rPr>
+          <w:rFonts w:ascii="Times New Roman" w:hAnsi="Times New Roman" w:cs="Times New Roman"/>
+          <w:sz w:val="24"/>
+          <w:szCs w:val="24"/>
+        </w:rPr>
+        <w:t xml:space="preserve"> </w:t>
+      </w:r>
+      <w:proofErr w:type="spellStart"/>
+      <w:r>
+        <w:rPr>
+          <w:rFonts w:ascii="Times New Roman" w:hAnsi="Times New Roman" w:cs="Times New Roman"/>
+          <w:sz w:val="24"/>
+          <w:szCs w:val="24"/>
+        </w:rPr>
+        <w:t>pimpinan</w:t>
+      </w:r>
+      <w:proofErr w:type="spellEnd"/>
+      <w:r>
+        <w:rPr>
+          <w:rFonts w:ascii="Times New Roman" w:hAnsi="Times New Roman" w:cs="Times New Roman"/>
+          <w:sz w:val="24"/>
+          <w:szCs w:val="24"/>
+        </w:rPr>
+        <w:t xml:space="preserve"> FTUMJ </w:t>
+      </w:r>
+      <w:proofErr w:type="spellStart"/>
+      <w:r>
+        <w:rPr>
+          <w:rFonts w:ascii="Times New Roman" w:hAnsi="Times New Roman" w:cs="Times New Roman"/>
+          <w:sz w:val="24"/>
+          <w:szCs w:val="24"/>
+        </w:rPr>
+        <w:t>hendaknya</w:t>
+      </w:r>
+      <w:proofErr w:type="spellEnd"/>
+      <w:r>
+        <w:rPr>
+          <w:rFonts w:ascii="Times New Roman" w:hAnsi="Times New Roman" w:cs="Times New Roman"/>
+          <w:sz w:val="24"/>
+          <w:szCs w:val="24"/>
+        </w:rPr>
+        <w:t xml:space="preserve"> </w:t>
+      </w:r>
+      <w:proofErr w:type="spellStart"/>
+      <w:r>
+        <w:rPr>
+          <w:rFonts w:ascii="Times New Roman" w:hAnsi="Times New Roman" w:cs="Times New Roman"/>
+          <w:sz w:val="24"/>
+          <w:szCs w:val="24"/>
+        </w:rPr>
+        <w:t>mempertimbangkan</w:t>
+      </w:r>
+      <w:proofErr w:type="spellEnd"/>
+      <w:r>
+        <w:rPr>
+          <w:rFonts w:ascii="Times New Roman" w:hAnsi="Times New Roman" w:cs="Times New Roman"/>
+          <w:sz w:val="24"/>
+          <w:szCs w:val="24"/>
+        </w:rPr>
+        <w:t xml:space="preserve"> </w:t>
+      </w:r>
+      <w:proofErr w:type="spellStart"/>
+      <w:r>
+        <w:rPr>
+          <w:rFonts w:ascii="Times New Roman" w:hAnsi="Times New Roman" w:cs="Times New Roman"/>
+          <w:sz w:val="24"/>
+          <w:szCs w:val="24"/>
+        </w:rPr>
+        <w:t>untuk</w:t>
+      </w:r>
+      <w:proofErr w:type="spellEnd"/>
+      <w:r>
+        <w:rPr>
+          <w:rFonts w:ascii="Times New Roman" w:hAnsi="Times New Roman" w:cs="Times New Roman"/>
+          <w:sz w:val="24"/>
+          <w:szCs w:val="24"/>
+        </w:rPr>
+        <w:t xml:space="preserve"> </w:t>
+      </w:r>
+      <w:proofErr w:type="spellStart"/>
+      <w:r>
+        <w:rPr>
+          <w:rFonts w:ascii="Times New Roman" w:hAnsi="Times New Roman" w:cs="Times New Roman"/>
+          <w:sz w:val="24"/>
+          <w:szCs w:val="24"/>
+        </w:rPr>
+        <w:t>menggunakan</w:t>
+      </w:r>
+      <w:proofErr w:type="spellEnd"/>
+      <w:r>
+        <w:rPr>
+          <w:rFonts w:ascii="Times New Roman" w:hAnsi="Times New Roman" w:cs="Times New Roman"/>
+          <w:sz w:val="24"/>
+          <w:szCs w:val="24"/>
+        </w:rPr>
+        <w:t xml:space="preserve"> </w:t>
+      </w:r>
+      <w:proofErr w:type="spellStart"/>
+      <w:r>
+        <w:rPr>
+          <w:rFonts w:ascii="Times New Roman" w:hAnsi="Times New Roman" w:cs="Times New Roman"/>
+          <w:sz w:val="24"/>
+          <w:szCs w:val="24"/>
+        </w:rPr>
+        <w:t>metode</w:t>
+      </w:r>
+      <w:proofErr w:type="spellEnd"/>
+      <w:r>
+        <w:rPr>
+          <w:rFonts w:ascii="Times New Roman" w:hAnsi="Times New Roman" w:cs="Times New Roman"/>
+          <w:sz w:val="24"/>
+          <w:szCs w:val="24"/>
+        </w:rPr>
+        <w:t xml:space="preserve"> SAW dan WP </w:t>
+      </w:r>
+      <w:proofErr w:type="spellStart"/>
+      <w:r>
+        <w:rPr>
+          <w:rFonts w:ascii="Times New Roman" w:hAnsi="Times New Roman" w:cs="Times New Roman"/>
+          <w:sz w:val="24"/>
+          <w:szCs w:val="24"/>
+        </w:rPr>
+        <w:t>dalam</w:t>
+      </w:r>
+      <w:proofErr w:type="spellEnd"/>
+      <w:r>
+        <w:rPr>
+          <w:rFonts w:ascii="Times New Roman" w:hAnsi="Times New Roman" w:cs="Times New Roman"/>
+          <w:sz w:val="24"/>
+          <w:szCs w:val="24"/>
+        </w:rPr>
+        <w:t xml:space="preserve"> </w:t>
+      </w:r>
+      <w:proofErr w:type="spellStart"/>
+      <w:r>
+        <w:rPr>
+          <w:rFonts w:ascii="Times New Roman" w:hAnsi="Times New Roman" w:cs="Times New Roman"/>
+          <w:sz w:val="24"/>
+          <w:szCs w:val="24"/>
+        </w:rPr>
+        <w:t>menentukan</w:t>
+      </w:r>
+      <w:proofErr w:type="spellEnd"/>
+      <w:r>
+        <w:rPr>
+          <w:rFonts w:ascii="Times New Roman" w:hAnsi="Times New Roman" w:cs="Times New Roman"/>
+          <w:sz w:val="24"/>
+          <w:szCs w:val="24"/>
+        </w:rPr>
+        <w:t xml:space="preserve"> </w:t>
+      </w:r>
+      <w:proofErr w:type="spellStart"/>
+      <w:r>
+        <w:rPr>
+          <w:rFonts w:ascii="Times New Roman" w:hAnsi="Times New Roman" w:cs="Times New Roman"/>
+          <w:sz w:val="24"/>
+          <w:szCs w:val="24"/>
+        </w:rPr>
+        <w:t>Dosen</w:t>
       </w:r>
       <w:proofErr w:type="spellEnd"/>
       <w:r>
@@ -1502,115 +2132,25 @@
           <w:sz w:val="24"/>
           <w:szCs w:val="24"/>
         </w:rPr>
-        <w:t>nilai</w:t>
-      </w:r>
-      <w:proofErr w:type="spellEnd"/>
-      <w:r>
-        <w:rPr>
-          <w:rFonts w:ascii="Times New Roman" w:hAnsi="Times New Roman" w:cs="Times New Roman"/>
-          <w:sz w:val="24"/>
-          <w:szCs w:val="24"/>
-        </w:rPr>
-        <w:t xml:space="preserve"> CF </w:t>
-      </w:r>
-      <w:proofErr w:type="spellStart"/>
-      <w:r>
-        <w:rPr>
-          <w:rFonts w:ascii="Times New Roman" w:hAnsi="Times New Roman" w:cs="Times New Roman"/>
-          <w:sz w:val="24"/>
-          <w:szCs w:val="24"/>
-        </w:rPr>
-        <w:t>lebih</w:t>
-      </w:r>
-      <w:proofErr w:type="spellEnd"/>
-      <w:r>
-        <w:rPr>
-          <w:rFonts w:ascii="Times New Roman" w:hAnsi="Times New Roman" w:cs="Times New Roman"/>
-          <w:sz w:val="24"/>
-          <w:szCs w:val="24"/>
-        </w:rPr>
-        <w:t xml:space="preserve"> </w:t>
-      </w:r>
-      <w:proofErr w:type="spellStart"/>
-      <w:r>
-        <w:rPr>
-          <w:rFonts w:ascii="Times New Roman" w:hAnsi="Times New Roman" w:cs="Times New Roman"/>
-          <w:sz w:val="24"/>
-          <w:szCs w:val="24"/>
-        </w:rPr>
-        <w:t>rinci</w:t>
-      </w:r>
-      <w:proofErr w:type="spellEnd"/>
-      <w:r>
-        <w:rPr>
-          <w:rFonts w:ascii="Times New Roman" w:hAnsi="Times New Roman" w:cs="Times New Roman"/>
-          <w:sz w:val="24"/>
-          <w:szCs w:val="24"/>
-        </w:rPr>
-        <w:t xml:space="preserve"> yang </w:t>
-      </w:r>
-      <w:proofErr w:type="spellStart"/>
-      <w:r>
-        <w:rPr>
-          <w:rFonts w:ascii="Times New Roman" w:hAnsi="Times New Roman" w:cs="Times New Roman"/>
-          <w:sz w:val="24"/>
-          <w:szCs w:val="24"/>
-        </w:rPr>
-        <w:t>didapatkan</w:t>
-      </w:r>
-      <w:proofErr w:type="spellEnd"/>
-      <w:r>
-        <w:rPr>
-          <w:rFonts w:ascii="Times New Roman" w:hAnsi="Times New Roman" w:cs="Times New Roman"/>
-          <w:sz w:val="24"/>
-          <w:szCs w:val="24"/>
-        </w:rPr>
-        <w:t xml:space="preserve"> </w:t>
-      </w:r>
-      <w:proofErr w:type="spellStart"/>
-      <w:r>
-        <w:rPr>
-          <w:rFonts w:ascii="Times New Roman" w:hAnsi="Times New Roman" w:cs="Times New Roman"/>
-          <w:sz w:val="24"/>
-          <w:szCs w:val="24"/>
-        </w:rPr>
-        <w:t>dari</w:t>
-      </w:r>
-      <w:proofErr w:type="spellEnd"/>
-      <w:r>
-        <w:rPr>
-          <w:rFonts w:ascii="Times New Roman" w:hAnsi="Times New Roman" w:cs="Times New Roman"/>
-          <w:sz w:val="24"/>
-          <w:szCs w:val="24"/>
-        </w:rPr>
-        <w:t xml:space="preserve"> </w:t>
-      </w:r>
-      <w:proofErr w:type="spellStart"/>
-      <w:r>
-        <w:rPr>
-          <w:rFonts w:ascii="Times New Roman" w:hAnsi="Times New Roman" w:cs="Times New Roman"/>
-          <w:sz w:val="24"/>
-          <w:szCs w:val="24"/>
-        </w:rPr>
-        <w:t>beberapa</w:t>
-      </w:r>
-      <w:proofErr w:type="spellEnd"/>
-      <w:r>
-        <w:rPr>
-          <w:rFonts w:ascii="Times New Roman" w:hAnsi="Times New Roman" w:cs="Times New Roman"/>
-          <w:sz w:val="24"/>
-          <w:szCs w:val="24"/>
-        </w:rPr>
-        <w:t xml:space="preserve"> </w:t>
-      </w:r>
-      <w:proofErr w:type="spellStart"/>
-      <w:r>
-        <w:rPr>
-          <w:rFonts w:ascii="Times New Roman" w:hAnsi="Times New Roman" w:cs="Times New Roman"/>
-          <w:sz w:val="24"/>
-          <w:szCs w:val="24"/>
-        </w:rPr>
-        <w:t>pakar</w:t>
+        <w:t>Tendik</w:t>
+      </w:r>
+      <w:proofErr w:type="spellEnd"/>
+      <w:r>
+        <w:rPr>
+          <w:rFonts w:ascii="Times New Roman" w:hAnsi="Times New Roman" w:cs="Times New Roman"/>
+          <w:sz w:val="24"/>
+          <w:szCs w:val="24"/>
+        </w:rPr>
+        <w:t xml:space="preserve"> </w:t>
+      </w:r>
+      <w:proofErr w:type="spellStart"/>
+      <w:r>
+        <w:rPr>
+          <w:rFonts w:ascii="Times New Roman" w:hAnsi="Times New Roman" w:cs="Times New Roman"/>
+          <w:sz w:val="24"/>
+          <w:szCs w:val="24"/>
+        </w:rPr>
+        <w:t>terbaik</w:t>
       </w:r>
       <w:proofErr w:type="spellEnd"/>
       <w:r>
@@ -1644,43 +2184,79 @@
           <w:sz w:val="24"/>
           <w:szCs w:val="24"/>
         </w:rPr>
-        <w:t>Aplikasi</w:t>
-      </w:r>
-      <w:proofErr w:type="spellEnd"/>
-      <w:r>
-        <w:rPr>
-          <w:rFonts w:ascii="Times New Roman" w:hAnsi="Times New Roman" w:cs="Times New Roman"/>
-          <w:sz w:val="24"/>
-          <w:szCs w:val="24"/>
-        </w:rPr>
-        <w:t xml:space="preserve"> </w:t>
-      </w:r>
-      <w:proofErr w:type="spellStart"/>
-      <w:r>
-        <w:rPr>
-          <w:rFonts w:ascii="Times New Roman" w:hAnsi="Times New Roman" w:cs="Times New Roman"/>
-          <w:sz w:val="24"/>
-          <w:szCs w:val="24"/>
-        </w:rPr>
-        <w:t>ini</w:t>
-      </w:r>
-      <w:proofErr w:type="spellEnd"/>
-      <w:r>
-        <w:rPr>
-          <w:rFonts w:ascii="Times New Roman" w:hAnsi="Times New Roman" w:cs="Times New Roman"/>
-          <w:sz w:val="24"/>
-          <w:szCs w:val="24"/>
-        </w:rPr>
-        <w:t xml:space="preserve"> </w:t>
-      </w:r>
-      <w:proofErr w:type="spellStart"/>
-      <w:r>
-        <w:rPr>
-          <w:rFonts w:ascii="Times New Roman" w:hAnsi="Times New Roman" w:cs="Times New Roman"/>
-          <w:sz w:val="24"/>
-          <w:szCs w:val="24"/>
-        </w:rPr>
-        <w:t>diharapkan</w:t>
+        <w:t>Untuk</w:t>
+      </w:r>
+      <w:proofErr w:type="spellEnd"/>
+      <w:r>
+        <w:rPr>
+          <w:rFonts w:ascii="Times New Roman" w:hAnsi="Times New Roman" w:cs="Times New Roman"/>
+          <w:sz w:val="24"/>
+          <w:szCs w:val="24"/>
+        </w:rPr>
+        <w:t xml:space="preserve"> </w:t>
+      </w:r>
+      <w:proofErr w:type="spellStart"/>
+      <w:r>
+        <w:rPr>
+          <w:rFonts w:ascii="Times New Roman" w:hAnsi="Times New Roman" w:cs="Times New Roman"/>
+          <w:sz w:val="24"/>
+          <w:szCs w:val="24"/>
+        </w:rPr>
+        <w:t>penelitian</w:t>
+      </w:r>
+      <w:proofErr w:type="spellEnd"/>
+      <w:r>
+        <w:rPr>
+          <w:rFonts w:ascii="Times New Roman" w:hAnsi="Times New Roman" w:cs="Times New Roman"/>
+          <w:sz w:val="24"/>
+          <w:szCs w:val="24"/>
+        </w:rPr>
+        <w:t xml:space="preserve"> </w:t>
+      </w:r>
+      <w:proofErr w:type="spellStart"/>
+      <w:r>
+        <w:rPr>
+          <w:rFonts w:ascii="Times New Roman" w:hAnsi="Times New Roman" w:cs="Times New Roman"/>
+          <w:sz w:val="24"/>
+          <w:szCs w:val="24"/>
+        </w:rPr>
+        <w:t>selanjutnya</w:t>
+      </w:r>
+      <w:proofErr w:type="spellEnd"/>
+      <w:r>
+        <w:rPr>
+          <w:rFonts w:ascii="Times New Roman" w:hAnsi="Times New Roman" w:cs="Times New Roman"/>
+          <w:sz w:val="24"/>
+          <w:szCs w:val="24"/>
+        </w:rPr>
+        <w:t xml:space="preserve">, </w:t>
+      </w:r>
+      <w:proofErr w:type="spellStart"/>
+      <w:r>
+        <w:rPr>
+          <w:rFonts w:ascii="Times New Roman" w:hAnsi="Times New Roman" w:cs="Times New Roman"/>
+          <w:sz w:val="24"/>
+          <w:szCs w:val="24"/>
+        </w:rPr>
+        <w:t>jumlah</w:t>
+      </w:r>
+      <w:proofErr w:type="spellEnd"/>
+      <w:r>
+        <w:rPr>
+          <w:rFonts w:ascii="Times New Roman" w:hAnsi="Times New Roman" w:cs="Times New Roman"/>
+          <w:sz w:val="24"/>
+          <w:szCs w:val="24"/>
+        </w:rPr>
+        <w:t xml:space="preserve"> </w:t>
+      </w:r>
+      <w:proofErr w:type="spellStart"/>
+      <w:r>
+        <w:rPr>
+          <w:rFonts w:ascii="Times New Roman" w:hAnsi="Times New Roman" w:cs="Times New Roman"/>
+          <w:sz w:val="24"/>
+          <w:szCs w:val="24"/>
+        </w:rPr>
+        <w:t>kriteria</w:t>
       </w:r>
       <w:proofErr w:type="spellEnd"/>
       <w:r>
@@ -1716,80 +2292,16 @@
           <w:sz w:val="24"/>
           <w:szCs w:val="24"/>
         </w:rPr>
-        <w:t>dikembangkan</w:t>
-      </w:r>
-      <w:proofErr w:type="spellEnd"/>
-      <w:r>
-        <w:rPr>
-          <w:rFonts w:ascii="Times New Roman" w:hAnsi="Times New Roman" w:cs="Times New Roman"/>
-          <w:sz w:val="24"/>
-          <w:szCs w:val="24"/>
-        </w:rPr>
-        <w:t xml:space="preserve"> </w:t>
-      </w:r>
-      <w:proofErr w:type="spellStart"/>
-      <w:r>
-        <w:rPr>
-          <w:rFonts w:ascii="Times New Roman" w:hAnsi="Times New Roman" w:cs="Times New Roman"/>
-          <w:sz w:val="24"/>
-          <w:szCs w:val="24"/>
-        </w:rPr>
-        <w:t>menjadi</w:t>
-      </w:r>
-      <w:proofErr w:type="spellEnd"/>
-      <w:r>
-        <w:rPr>
-          <w:rFonts w:ascii="Times New Roman" w:hAnsi="Times New Roman" w:cs="Times New Roman"/>
-          <w:sz w:val="24"/>
-          <w:szCs w:val="24"/>
-        </w:rPr>
-        <w:t xml:space="preserve"> </w:t>
-      </w:r>
-      <w:proofErr w:type="spellStart"/>
-      <w:r>
-        <w:rPr>
-          <w:rFonts w:ascii="Times New Roman" w:hAnsi="Times New Roman" w:cs="Times New Roman"/>
-          <w:sz w:val="24"/>
-          <w:szCs w:val="24"/>
-        </w:rPr>
-        <w:t>berbasis</w:t>
-      </w:r>
-      <w:proofErr w:type="spellEnd"/>
-      <w:r>
-        <w:rPr>
-          <w:rFonts w:ascii="Times New Roman" w:hAnsi="Times New Roman" w:cs="Times New Roman"/>
-          <w:sz w:val="24"/>
-          <w:szCs w:val="24"/>
-        </w:rPr>
-        <w:t xml:space="preserve"> </w:t>
-      </w:r>
-      <w:r>
-        <w:rPr>
-          <w:rFonts w:ascii="Times New Roman" w:hAnsi="Times New Roman" w:cs="Times New Roman"/>
-          <w:i/>
-          <w:iCs/>
-          <w:sz w:val="24"/>
-          <w:szCs w:val="24"/>
-        </w:rPr>
-        <w:t xml:space="preserve">android </w:t>
-      </w:r>
-      <w:proofErr w:type="spellStart"/>
-      <w:r>
-        <w:rPr>
-          <w:rFonts w:ascii="Times New Roman" w:hAnsi="Times New Roman" w:cs="Times New Roman"/>
-          <w:sz w:val="24"/>
-          <w:szCs w:val="24"/>
-        </w:rPr>
-        <w:t>maupun</w:t>
-      </w:r>
-      <w:proofErr w:type="spellEnd"/>
-      <w:r>
-        <w:rPr>
-          <w:rFonts w:ascii="Times New Roman" w:hAnsi="Times New Roman" w:cs="Times New Roman"/>
-          <w:sz w:val="24"/>
-          <w:szCs w:val="24"/>
-        </w:rPr>
-        <w:t xml:space="preserve"> iOS agar </w:t>
+        <w:t>ditambah</w:t>
+      </w:r>
+      <w:proofErr w:type="spellEnd"/>
+      <w:r>
+        <w:rPr>
+          <w:rFonts w:ascii="Times New Roman" w:hAnsi="Times New Roman" w:cs="Times New Roman"/>
+          <w:sz w:val="24"/>
+          <w:szCs w:val="24"/>
+        </w:rPr>
+        <w:t xml:space="preserve">, dan </w:t>
       </w:r>
       <w:proofErr w:type="spellStart"/>
       <w:r>
@@ -1807,7 +2319,205 @@
           <w:sz w:val="24"/>
           <w:szCs w:val="24"/>
         </w:rPr>
-        <w:t xml:space="preserve"> </w:t>
+        <w:t xml:space="preserve"> juga </w:t>
+      </w:r>
+      <w:proofErr w:type="spellStart"/>
+      <w:r>
+        <w:rPr>
+          <w:rFonts w:ascii="Times New Roman" w:hAnsi="Times New Roman" w:cs="Times New Roman"/>
+          <w:sz w:val="24"/>
+          <w:szCs w:val="24"/>
+        </w:rPr>
+        <w:t>dibandingkan</w:t>
+      </w:r>
+      <w:proofErr w:type="spellEnd"/>
+      <w:r>
+        <w:rPr>
+          <w:rFonts w:ascii="Times New Roman" w:hAnsi="Times New Roman" w:cs="Times New Roman"/>
+          <w:sz w:val="24"/>
+          <w:szCs w:val="24"/>
+        </w:rPr>
+        <w:t xml:space="preserve"> </w:t>
+      </w:r>
+      <w:proofErr w:type="spellStart"/>
+      <w:r>
+        <w:rPr>
+          <w:rFonts w:ascii="Times New Roman" w:hAnsi="Times New Roman" w:cs="Times New Roman"/>
+          <w:sz w:val="24"/>
+          <w:szCs w:val="24"/>
+        </w:rPr>
+        <w:t>dengan</w:t>
+      </w:r>
+      <w:proofErr w:type="spellEnd"/>
+      <w:r>
+        <w:rPr>
+          <w:rFonts w:ascii="Times New Roman" w:hAnsi="Times New Roman" w:cs="Times New Roman"/>
+          <w:sz w:val="24"/>
+          <w:szCs w:val="24"/>
+        </w:rPr>
+        <w:t xml:space="preserve"> </w:t>
+      </w:r>
+      <w:proofErr w:type="spellStart"/>
+      <w:r>
+        <w:rPr>
+          <w:rFonts w:ascii="Times New Roman" w:hAnsi="Times New Roman" w:cs="Times New Roman"/>
+          <w:sz w:val="24"/>
+          <w:szCs w:val="24"/>
+        </w:rPr>
+        <w:t>metode</w:t>
+      </w:r>
+      <w:proofErr w:type="spellEnd"/>
+      <w:r>
+        <w:rPr>
+          <w:rFonts w:ascii="Times New Roman" w:hAnsi="Times New Roman" w:cs="Times New Roman"/>
+          <w:sz w:val="24"/>
+          <w:szCs w:val="24"/>
+        </w:rPr>
+        <w:t xml:space="preserve"> </w:t>
+      </w:r>
+      <w:proofErr w:type="spellStart"/>
+      <w:r>
+        <w:rPr>
+          <w:rFonts w:ascii="Times New Roman" w:hAnsi="Times New Roman" w:cs="Times New Roman"/>
+          <w:sz w:val="24"/>
+          <w:szCs w:val="24"/>
+        </w:rPr>
+        <w:t>Sistem</w:t>
+      </w:r>
+      <w:proofErr w:type="spellEnd"/>
+      <w:r>
+        <w:rPr>
+          <w:rFonts w:ascii="Times New Roman" w:hAnsi="Times New Roman" w:cs="Times New Roman"/>
+          <w:sz w:val="24"/>
+          <w:szCs w:val="24"/>
+        </w:rPr>
+        <w:t xml:space="preserve"> </w:t>
+      </w:r>
+      <w:proofErr w:type="spellStart"/>
+      <w:r>
+        <w:rPr>
+          <w:rFonts w:ascii="Times New Roman" w:hAnsi="Times New Roman" w:cs="Times New Roman"/>
+          <w:sz w:val="24"/>
+          <w:szCs w:val="24"/>
+        </w:rPr>
+        <w:t>Pendukung</w:t>
+      </w:r>
+      <w:proofErr w:type="spellEnd"/>
+      <w:r>
+        <w:rPr>
+          <w:rFonts w:ascii="Times New Roman" w:hAnsi="Times New Roman" w:cs="Times New Roman"/>
+          <w:sz w:val="24"/>
+          <w:szCs w:val="24"/>
+        </w:rPr>
+        <w:t xml:space="preserve"> Keputusan </w:t>
+      </w:r>
+      <w:proofErr w:type="spellStart"/>
+      <w:r>
+        <w:rPr>
+          <w:rFonts w:ascii="Times New Roman" w:hAnsi="Times New Roman" w:cs="Times New Roman"/>
+          <w:sz w:val="24"/>
+          <w:szCs w:val="24"/>
+        </w:rPr>
+        <w:t>lainnya</w:t>
+      </w:r>
+      <w:proofErr w:type="spellEnd"/>
+      <w:r>
+        <w:rPr>
+          <w:rFonts w:ascii="Times New Roman" w:hAnsi="Times New Roman" w:cs="Times New Roman"/>
+          <w:sz w:val="24"/>
+          <w:szCs w:val="24"/>
+        </w:rPr>
+        <w:t xml:space="preserve"> agar </w:t>
+      </w:r>
+      <w:proofErr w:type="spellStart"/>
+      <w:r>
+        <w:rPr>
+          <w:rFonts w:ascii="Times New Roman" w:hAnsi="Times New Roman" w:cs="Times New Roman"/>
+          <w:sz w:val="24"/>
+          <w:szCs w:val="24"/>
+        </w:rPr>
+        <w:t>terlihat</w:t>
+      </w:r>
+      <w:proofErr w:type="spellEnd"/>
+      <w:r>
+        <w:rPr>
+          <w:rFonts w:ascii="Times New Roman" w:hAnsi="Times New Roman" w:cs="Times New Roman"/>
+          <w:sz w:val="24"/>
+          <w:szCs w:val="24"/>
+        </w:rPr>
+        <w:t xml:space="preserve"> </w:t>
+      </w:r>
+      <w:proofErr w:type="spellStart"/>
+      <w:r>
+        <w:rPr>
+          <w:rFonts w:ascii="Times New Roman" w:hAnsi="Times New Roman" w:cs="Times New Roman"/>
+          <w:sz w:val="24"/>
+          <w:szCs w:val="24"/>
+        </w:rPr>
+        <w:t>perbandingannya</w:t>
+      </w:r>
+      <w:proofErr w:type="spellEnd"/>
+      <w:r>
+        <w:rPr>
+          <w:rFonts w:ascii="Times New Roman" w:hAnsi="Times New Roman" w:cs="Times New Roman"/>
+          <w:sz w:val="24"/>
+          <w:szCs w:val="24"/>
+        </w:rPr>
+        <w:t xml:space="preserve"> </w:t>
+      </w:r>
+      <w:proofErr w:type="spellStart"/>
+      <w:r>
+        <w:rPr>
+          <w:rFonts w:ascii="Times New Roman" w:hAnsi="Times New Roman" w:cs="Times New Roman"/>
+          <w:sz w:val="24"/>
+          <w:szCs w:val="24"/>
+        </w:rPr>
+        <w:t>sehingga</w:t>
+      </w:r>
+      <w:proofErr w:type="spellEnd"/>
+      <w:r>
+        <w:rPr>
+          <w:rFonts w:ascii="Times New Roman" w:hAnsi="Times New Roman" w:cs="Times New Roman"/>
+          <w:sz w:val="24"/>
+          <w:szCs w:val="24"/>
+        </w:rPr>
+        <w:t xml:space="preserve"> </w:t>
+      </w:r>
+      <w:proofErr w:type="spellStart"/>
+      <w:r>
+        <w:rPr>
+          <w:rFonts w:ascii="Times New Roman" w:hAnsi="Times New Roman" w:cs="Times New Roman"/>
+          <w:sz w:val="24"/>
+          <w:szCs w:val="24"/>
+        </w:rPr>
+        <w:t>akan</w:t>
+      </w:r>
+      <w:proofErr w:type="spellEnd"/>
+      <w:r>
+        <w:rPr>
+          <w:rFonts w:ascii="Times New Roman" w:hAnsi="Times New Roman" w:cs="Times New Roman"/>
+          <w:sz w:val="24"/>
+          <w:szCs w:val="24"/>
+        </w:rPr>
+        <w:t xml:space="preserve"> </w:t>
+      </w:r>
+      <w:proofErr w:type="spellStart"/>
+      <w:r>
+        <w:rPr>
+          <w:rFonts w:ascii="Times New Roman" w:hAnsi="Times New Roman" w:cs="Times New Roman"/>
+          <w:sz w:val="24"/>
+          <w:szCs w:val="24"/>
+        </w:rPr>
+        <w:t>menghasilkan</w:t>
+      </w:r>
+      <w:proofErr w:type="spellEnd"/>
+      <w:r>
+        <w:rPr>
+          <w:rFonts w:ascii="Times New Roman" w:hAnsi="Times New Roman" w:cs="Times New Roman"/>
+          <w:sz w:val="24"/>
+          <w:szCs w:val="24"/>
+        </w:rPr>
+        <w:t xml:space="preserve"> data yang </w:t>
       </w:r>
       <w:proofErr w:type="spellStart"/>
       <w:r>
@@ -1834,43 +2544,7 @@
           <w:sz w:val="24"/>
           <w:szCs w:val="24"/>
         </w:rPr>
-        <w:t>mudah</w:t>
-      </w:r>
-      <w:proofErr w:type="spellEnd"/>
-      <w:r>
-        <w:rPr>
-          <w:rFonts w:ascii="Times New Roman" w:hAnsi="Times New Roman" w:cs="Times New Roman"/>
-          <w:sz w:val="24"/>
-          <w:szCs w:val="24"/>
-        </w:rPr>
-        <w:t xml:space="preserve"> </w:t>
-      </w:r>
-      <w:proofErr w:type="spellStart"/>
-      <w:r>
-        <w:rPr>
-          <w:rFonts w:ascii="Times New Roman" w:hAnsi="Times New Roman" w:cs="Times New Roman"/>
-          <w:sz w:val="24"/>
-          <w:szCs w:val="24"/>
-        </w:rPr>
-        <w:t>penggunaan</w:t>
-      </w:r>
-      <w:proofErr w:type="spellEnd"/>
-      <w:r>
-        <w:rPr>
-          <w:rFonts w:ascii="Times New Roman" w:hAnsi="Times New Roman" w:cs="Times New Roman"/>
-          <w:sz w:val="24"/>
-          <w:szCs w:val="24"/>
-        </w:rPr>
-        <w:t xml:space="preserve">, </w:t>
-      </w:r>
-      <w:proofErr w:type="spellStart"/>
-      <w:r>
-        <w:rPr>
-          <w:rFonts w:ascii="Times New Roman" w:hAnsi="Times New Roman" w:cs="Times New Roman"/>
-          <w:sz w:val="24"/>
-          <w:szCs w:val="24"/>
-        </w:rPr>
-        <w:t>persebaran</w:t>
+        <w:t>efektif</w:t>
       </w:r>
       <w:proofErr w:type="spellEnd"/>
       <w:r>
@@ -1888,133 +2562,7 @@
           <w:sz w:val="24"/>
           <w:szCs w:val="24"/>
         </w:rPr>
-        <w:t>sesuai</w:t>
-      </w:r>
-      <w:proofErr w:type="spellEnd"/>
-      <w:r>
-        <w:rPr>
-          <w:rFonts w:ascii="Times New Roman" w:hAnsi="Times New Roman" w:cs="Times New Roman"/>
-          <w:sz w:val="24"/>
-          <w:szCs w:val="24"/>
-        </w:rPr>
-        <w:t xml:space="preserve"> </w:t>
-      </w:r>
-      <w:proofErr w:type="spellStart"/>
-      <w:r>
-        <w:rPr>
-          <w:rFonts w:ascii="Times New Roman" w:hAnsi="Times New Roman" w:cs="Times New Roman"/>
-          <w:sz w:val="24"/>
-          <w:szCs w:val="24"/>
-        </w:rPr>
-        <w:t>dengan</w:t>
-      </w:r>
-      <w:proofErr w:type="spellEnd"/>
-      <w:r>
-        <w:rPr>
-          <w:rFonts w:ascii="Times New Roman" w:hAnsi="Times New Roman" w:cs="Times New Roman"/>
-          <w:sz w:val="24"/>
-          <w:szCs w:val="24"/>
-        </w:rPr>
-        <w:t xml:space="preserve"> </w:t>
-      </w:r>
-      <w:proofErr w:type="spellStart"/>
-      <w:r>
-        <w:rPr>
-          <w:rFonts w:ascii="Times New Roman" w:hAnsi="Times New Roman" w:cs="Times New Roman"/>
-          <w:sz w:val="24"/>
-          <w:szCs w:val="24"/>
-        </w:rPr>
-        <w:t>perkembangan</w:t>
-      </w:r>
-      <w:proofErr w:type="spellEnd"/>
-      <w:r>
-        <w:rPr>
-          <w:rFonts w:ascii="Times New Roman" w:hAnsi="Times New Roman" w:cs="Times New Roman"/>
-          <w:sz w:val="24"/>
-          <w:szCs w:val="24"/>
-        </w:rPr>
-        <w:t xml:space="preserve"> </w:t>
-      </w:r>
-      <w:proofErr w:type="spellStart"/>
-      <w:r>
-        <w:rPr>
-          <w:rFonts w:ascii="Times New Roman" w:hAnsi="Times New Roman" w:cs="Times New Roman"/>
-          <w:sz w:val="24"/>
-          <w:szCs w:val="24"/>
-        </w:rPr>
-        <w:t>teknologi</w:t>
-      </w:r>
-      <w:proofErr w:type="spellEnd"/>
-      <w:r>
-        <w:rPr>
-          <w:rFonts w:ascii="Times New Roman" w:hAnsi="Times New Roman" w:cs="Times New Roman"/>
-          <w:sz w:val="24"/>
-          <w:szCs w:val="24"/>
-        </w:rPr>
-        <w:t xml:space="preserve"> </w:t>
-      </w:r>
-      <w:proofErr w:type="spellStart"/>
-      <w:r>
-        <w:rPr>
-          <w:rFonts w:ascii="Times New Roman" w:hAnsi="Times New Roman" w:cs="Times New Roman"/>
-          <w:sz w:val="24"/>
-          <w:szCs w:val="24"/>
-        </w:rPr>
-        <w:t>informasi</w:t>
-      </w:r>
-      <w:proofErr w:type="spellEnd"/>
-      <w:r>
-        <w:rPr>
-          <w:rFonts w:ascii="Times New Roman" w:hAnsi="Times New Roman" w:cs="Times New Roman"/>
-          <w:sz w:val="24"/>
-          <w:szCs w:val="24"/>
-        </w:rPr>
-        <w:t xml:space="preserve"> yang </w:t>
-      </w:r>
-      <w:proofErr w:type="spellStart"/>
-      <w:r>
-        <w:rPr>
-          <w:rFonts w:ascii="Times New Roman" w:hAnsi="Times New Roman" w:cs="Times New Roman"/>
-          <w:sz w:val="24"/>
-          <w:szCs w:val="24"/>
-        </w:rPr>
-        <w:t>ada</w:t>
-      </w:r>
-      <w:proofErr w:type="spellEnd"/>
-      <w:r>
-        <w:rPr>
-          <w:rFonts w:ascii="Times New Roman" w:hAnsi="Times New Roman" w:cs="Times New Roman"/>
-          <w:sz w:val="24"/>
-          <w:szCs w:val="24"/>
-        </w:rPr>
-        <w:t xml:space="preserve"> pada </w:t>
-      </w:r>
-      <w:proofErr w:type="spellStart"/>
-      <w:r>
-        <w:rPr>
-          <w:rFonts w:ascii="Times New Roman" w:hAnsi="Times New Roman" w:cs="Times New Roman"/>
-          <w:sz w:val="24"/>
-          <w:szCs w:val="24"/>
-        </w:rPr>
-        <w:t>saat</w:t>
-      </w:r>
-      <w:proofErr w:type="spellEnd"/>
-      <w:r>
-        <w:rPr>
-          <w:rFonts w:ascii="Times New Roman" w:hAnsi="Times New Roman" w:cs="Times New Roman"/>
-          <w:sz w:val="24"/>
-          <w:szCs w:val="24"/>
-        </w:rPr>
-        <w:t xml:space="preserve"> </w:t>
-      </w:r>
-      <w:proofErr w:type="spellStart"/>
-      <w:r>
-        <w:rPr>
-          <w:rFonts w:ascii="Times New Roman" w:hAnsi="Times New Roman" w:cs="Times New Roman"/>
-          <w:sz w:val="24"/>
-          <w:szCs w:val="24"/>
-        </w:rPr>
-        <w:t>ini</w:t>
+        <w:t>efesien</w:t>
       </w:r>
       <w:proofErr w:type="spellEnd"/>
       <w:r>
@@ -4915,7 +5463,6 @@
   <w:style w:type="character" w:default="1" w:styleId="DefaultParagraphFont">
     <w:name w:val="Default Paragraph Font"/>
     <w:uiPriority w:val="1"/>
-    <w:semiHidden/>
     <w:unhideWhenUsed/>
   </w:style>
   <w:style w:type="table" w:default="1" w:styleId="TableNormal">

</xml_diff>